<commit_message>
Navrh uprva prvnich casti
</commit_message>
<xml_diff>
--- a/DOC/Zprava_o_navrhu.docx
+++ b/DOC/Zprava_o_navrhu.docx
@@ -19,215 +19,498 @@
     </w:p>
     <w:p/>
     <w:p>
-      <w:r>
+      <w:pPr>
+        <w:rPr>
+          <w:sz w:val="24"/>
+          <w:szCs w:val="24"/>
+        </w:rPr>
+      </w:pPr>
+      <w:r>
+        <w:rPr>
+          <w:sz w:val="24"/>
+          <w:szCs w:val="24"/>
+        </w:rPr>
         <w:t>Vedoucí: Adam Dalibor Jurčík (xjurci08)</w:t>
       </w:r>
     </w:p>
     <w:p>
-      <w:r>
+      <w:pPr>
+        <w:rPr>
+          <w:sz w:val="24"/>
+          <w:szCs w:val="24"/>
+        </w:rPr>
+      </w:pPr>
+      <w:r>
+        <w:rPr>
+          <w:sz w:val="24"/>
+          <w:szCs w:val="24"/>
+        </w:rPr>
         <w:t xml:space="preserve">Spolupracovníci: Antonín </w:t>
       </w:r>
       <w:proofErr w:type="spellStart"/>
       <w:r>
+        <w:rPr>
+          <w:sz w:val="24"/>
+          <w:szCs w:val="24"/>
+        </w:rPr>
         <w:t>Štoll</w:t>
       </w:r>
       <w:proofErr w:type="spellEnd"/>
       <w:r>
+        <w:rPr>
+          <w:sz w:val="24"/>
+          <w:szCs w:val="24"/>
+        </w:rPr>
         <w:t xml:space="preserve"> (xstoll0</w:t>
       </w:r>
       <w:r>
+        <w:rPr>
+          <w:sz w:val="24"/>
+          <w:szCs w:val="24"/>
+        </w:rPr>
         <w:t>1</w:t>
       </w:r>
       <w:r>
+        <w:rPr>
+          <w:sz w:val="24"/>
+          <w:szCs w:val="24"/>
+        </w:rPr>
         <w:t>), David Zahálka (xzahal03)</w:t>
       </w:r>
     </w:p>
-    <w:p/>
+    <w:p>
+      <w:pPr>
+        <w:rPr>
+          <w:sz w:val="24"/>
+          <w:szCs w:val="24"/>
+        </w:rPr>
+      </w:pPr>
+    </w:p>
     <w:p>
       <w:pPr>
         <w:pStyle w:val="Nadpis2"/>
         <w:rPr>
           <w:color w:val="auto"/>
+          <w:sz w:val="32"/>
+          <w:szCs w:val="32"/>
         </w:rPr>
       </w:pPr>
       <w:r>
         <w:rPr>
           <w:color w:val="auto"/>
+          <w:sz w:val="32"/>
+          <w:szCs w:val="32"/>
         </w:rPr>
         <w:t>Výběr tématu</w:t>
       </w:r>
     </w:p>
     <w:p>
       <w:pPr>
+        <w:rPr>
+          <w:sz w:val="24"/>
+          <w:szCs w:val="24"/>
+        </w:rPr>
+      </w:pPr>
+      <w:r>
+        <w:rPr>
+          <w:sz w:val="24"/>
+          <w:szCs w:val="24"/>
+        </w:rPr>
+        <w:t>Téma 1: Uživatelské prostředí pro hru Pac-Man</w:t>
+      </w:r>
+    </w:p>
+    <w:p>
+      <w:pPr>
+        <w:rPr>
+          <w:sz w:val="24"/>
+          <w:szCs w:val="24"/>
+        </w:rPr>
+      </w:pPr>
+      <w:r>
+        <w:rPr>
+          <w:sz w:val="24"/>
+          <w:szCs w:val="24"/>
+        </w:rPr>
+        <w:t>Hlavní menu: Nabídne přizpůsobení hratelnosti s volbami mapy, počtem životů, a nastavením duchů. Design bude čistý a nostalgický, odkazující na klasické arkádové hry.</w:t>
+      </w:r>
+    </w:p>
+    <w:p>
+      <w:pPr>
+        <w:rPr>
+          <w:sz w:val="24"/>
+          <w:szCs w:val="24"/>
+        </w:rPr>
+      </w:pPr>
+      <w:proofErr w:type="spellStart"/>
+      <w:r>
+        <w:rPr>
+          <w:sz w:val="24"/>
+          <w:szCs w:val="24"/>
+        </w:rPr>
+        <w:t>Replay</w:t>
+      </w:r>
+      <w:proofErr w:type="spellEnd"/>
+      <w:r>
+        <w:rPr>
+          <w:sz w:val="24"/>
+          <w:szCs w:val="24"/>
+        </w:rPr>
+        <w:t xml:space="preserve"> UI: Umožní uživatelům přehrát poslední hru s funkcemi jako play, </w:t>
+      </w:r>
+      <w:proofErr w:type="spellStart"/>
+      <w:r>
+        <w:rPr>
+          <w:sz w:val="24"/>
+          <w:szCs w:val="24"/>
+        </w:rPr>
+        <w:t>pause</w:t>
+      </w:r>
+      <w:proofErr w:type="spellEnd"/>
+      <w:r>
+        <w:rPr>
+          <w:sz w:val="24"/>
+          <w:szCs w:val="24"/>
+        </w:rPr>
+        <w:t xml:space="preserve"> a možnost skoku k vybraným momentům, podobně jako při ovládání videa.</w:t>
+      </w:r>
+    </w:p>
+    <w:p>
+      <w:pPr>
+        <w:rPr>
+          <w:sz w:val="24"/>
+          <w:szCs w:val="24"/>
+        </w:rPr>
+      </w:pPr>
+      <w:r>
+        <w:rPr>
+          <w:sz w:val="24"/>
+          <w:szCs w:val="24"/>
+        </w:rPr>
+        <w:t>Herní rozhraní a HUD: Zobrazí skóre, zbývající životy a aktuální úroveň v reálném čase, udržující přehlednost a nezatěžující hráče příliš mnoha detaily.</w:t>
+      </w:r>
+    </w:p>
+    <w:p>
+      <w:pPr>
+        <w:rPr>
+          <w:sz w:val="24"/>
+          <w:szCs w:val="24"/>
+        </w:rPr>
+      </w:pPr>
+      <w:r>
+        <w:rPr>
+          <w:sz w:val="24"/>
+          <w:szCs w:val="24"/>
+        </w:rPr>
+        <w:t>Kompatibilita: Optimalizováno pro Windows, s důrazem na jednoduchost instalace a stabilitu během hry.</w:t>
+      </w:r>
+    </w:p>
+    <w:p>
+      <w:pPr>
+        <w:rPr>
+          <w:sz w:val="24"/>
+          <w:szCs w:val="24"/>
+          <w:bdr w:val="single" w:sz="2" w:space="0" w:color="D9D9E3" w:frame="1"/>
+          <w:lang w:eastAsia="cs-CZ"/>
+        </w:rPr>
+      </w:pPr>
+    </w:p>
+    <w:p>
+      <w:pPr>
+        <w:rPr>
+          <w:sz w:val="24"/>
+          <w:szCs w:val="24"/>
+        </w:rPr>
+      </w:pPr>
+      <w:r>
+        <w:rPr>
+          <w:sz w:val="24"/>
+          <w:szCs w:val="24"/>
+        </w:rPr>
+        <w:t xml:space="preserve">Téma 2: Rozšířený </w:t>
+      </w:r>
+      <w:proofErr w:type="spellStart"/>
+      <w:r>
+        <w:rPr>
+          <w:sz w:val="24"/>
+          <w:szCs w:val="24"/>
+        </w:rPr>
+        <w:t>ToDo</w:t>
+      </w:r>
+      <w:proofErr w:type="spellEnd"/>
+      <w:r>
+        <w:rPr>
+          <w:sz w:val="24"/>
+          <w:szCs w:val="24"/>
+        </w:rPr>
+        <w:t xml:space="preserve"> List s Kalendářem</w:t>
+      </w:r>
+    </w:p>
+    <w:p>
+      <w:pPr>
+        <w:rPr>
+          <w:sz w:val="24"/>
+          <w:szCs w:val="24"/>
+        </w:rPr>
+      </w:pPr>
+      <w:r>
+        <w:rPr>
+          <w:sz w:val="24"/>
+          <w:szCs w:val="24"/>
+        </w:rPr>
+        <w:t>Hlavní Funkce: Aplikace kombinuje tradiční seznam úkolů s kalendářem, umožňuje uživatelům spravovat jejich denní poznámky a úkoly.</w:t>
+      </w:r>
+    </w:p>
+    <w:p>
+      <w:pPr>
+        <w:rPr>
+          <w:sz w:val="24"/>
+          <w:szCs w:val="24"/>
+        </w:rPr>
+      </w:pPr>
+      <w:r>
+        <w:rPr>
+          <w:sz w:val="24"/>
+          <w:szCs w:val="24"/>
+        </w:rPr>
+        <w:t>Interakce s Poznámkami: Uživatelé mohou snadno přidávat, odstraňovat a upravovat poznámky pro specifické dny, stejně jako je vyhledávat pomocí klíčových slov nebo filtrů.</w:t>
+      </w:r>
+    </w:p>
+    <w:p>
+      <w:pPr>
+        <w:rPr>
+          <w:sz w:val="24"/>
+          <w:szCs w:val="24"/>
+        </w:rPr>
+      </w:pPr>
+      <w:r>
+        <w:rPr>
+          <w:sz w:val="24"/>
+          <w:szCs w:val="24"/>
+        </w:rPr>
+        <w:t>Uživatelské Rozhraní: Čisté a intuitivní UI s odděleným oknem pro přidávání nových poznámek a úkolů, zjednodušující organizaci a plánování.</w:t>
+      </w:r>
+    </w:p>
+    <w:p>
+      <w:pPr>
+        <w:rPr>
+          <w:sz w:val="24"/>
+          <w:szCs w:val="24"/>
+        </w:rPr>
+      </w:pPr>
+      <w:r>
+        <w:rPr>
+          <w:sz w:val="24"/>
+          <w:szCs w:val="24"/>
+        </w:rPr>
+        <w:t>Platformní Implementace: Aplikace bude dostupná pro stolní počítače i mobilní telefony, s možností synchronizace mezi zařízeními pro snadný přístup k informacím na cestách.</w:t>
+      </w:r>
+    </w:p>
+    <w:p>
+      <w:pPr>
+        <w:rPr>
+          <w:sz w:val="24"/>
+          <w:szCs w:val="24"/>
+        </w:rPr>
+      </w:pPr>
+    </w:p>
+    <w:p>
+      <w:pPr>
+        <w:rPr>
+          <w:sz w:val="24"/>
+          <w:szCs w:val="24"/>
+        </w:rPr>
+      </w:pPr>
+      <w:r>
+        <w:rPr>
+          <w:sz w:val="24"/>
+          <w:szCs w:val="24"/>
+        </w:rPr>
+        <w:t>Téma 3: Programátorská Kalkulačka pro Windows</w:t>
+      </w:r>
+    </w:p>
+    <w:p>
+      <w:pPr>
+        <w:rPr>
+          <w:sz w:val="24"/>
+          <w:szCs w:val="24"/>
+        </w:rPr>
+      </w:pPr>
+      <w:r>
+        <w:rPr>
+          <w:sz w:val="24"/>
+          <w:szCs w:val="24"/>
+        </w:rPr>
+        <w:t>Klasická Kalkulačka: Zahrne základní matematické operace pro běžné výpočty.</w:t>
+      </w:r>
+    </w:p>
+    <w:p>
+      <w:pPr>
+        <w:rPr>
+          <w:sz w:val="24"/>
+          <w:szCs w:val="24"/>
+        </w:rPr>
+      </w:pPr>
+      <w:r>
+        <w:rPr>
+          <w:sz w:val="24"/>
+          <w:szCs w:val="24"/>
+        </w:rPr>
+        <w:t>Převodník Jednotek: Umožní uživatelům převádět mezi různými jednotkami, jako jsou délka a hmotnost, což je užitečné pro různé inženýrské disciplíny.</w:t>
+      </w:r>
+    </w:p>
+    <w:p>
+      <w:pPr>
+        <w:rPr>
+          <w:sz w:val="24"/>
+          <w:szCs w:val="24"/>
+        </w:rPr>
+      </w:pPr>
+      <w:r>
+        <w:rPr>
+          <w:sz w:val="24"/>
+          <w:szCs w:val="24"/>
+        </w:rPr>
+        <w:t xml:space="preserve">Programátorská Kalkulačka: Nabídne funkce speciálně pro programátory, jako jsou výpočty v binární, </w:t>
+      </w:r>
+      <w:proofErr w:type="spellStart"/>
+      <w:r>
+        <w:rPr>
+          <w:sz w:val="24"/>
+          <w:szCs w:val="24"/>
+        </w:rPr>
+        <w:t>oktální</w:t>
+      </w:r>
+      <w:proofErr w:type="spellEnd"/>
+      <w:r>
+        <w:rPr>
+          <w:sz w:val="24"/>
+          <w:szCs w:val="24"/>
+        </w:rPr>
+        <w:t>, hexadecimální a desítkové soustavě a převody mezi nimi.</w:t>
+      </w:r>
+    </w:p>
+    <w:p>
+      <w:pPr>
+        <w:rPr>
+          <w:sz w:val="24"/>
+          <w:szCs w:val="24"/>
+        </w:rPr>
+      </w:pPr>
+      <w:r>
+        <w:rPr>
+          <w:sz w:val="24"/>
+          <w:szCs w:val="24"/>
+        </w:rPr>
+        <w:lastRenderedPageBreak/>
+        <w:t>Pro hru Pac-man jsme se nerozhodli, jelikož nám přišlo obtížné udělat kvalitní průzkum požadavků a konkurenčních aplikací.</w:t>
+      </w:r>
+    </w:p>
+    <w:p>
+      <w:pPr>
+        <w:rPr>
+          <w:sz w:val="24"/>
+          <w:szCs w:val="24"/>
+        </w:rPr>
+      </w:pPr>
+      <w:r>
+        <w:rPr>
+          <w:sz w:val="24"/>
+          <w:szCs w:val="24"/>
+        </w:rPr>
+        <w:t xml:space="preserve">Pro téma 2, což je </w:t>
+      </w:r>
+      <w:proofErr w:type="spellStart"/>
+      <w:r>
+        <w:rPr>
+          <w:sz w:val="24"/>
+          <w:szCs w:val="24"/>
+        </w:rPr>
+        <w:t>ToDo</w:t>
+      </w:r>
+      <w:proofErr w:type="spellEnd"/>
+      <w:r>
+        <w:rPr>
+          <w:sz w:val="24"/>
+          <w:szCs w:val="24"/>
+        </w:rPr>
+        <w:t xml:space="preserve"> list s kalendářem, jsme se nerozhodli, protože existuje hodně konkurenčních aplikací, které jsou již velice optimalizované a nás osobně nenapadlo v čem tyto aplikace vylepšit.</w:t>
+      </w:r>
+    </w:p>
+    <w:p>
+      <w:pPr>
+        <w:rPr>
+          <w:sz w:val="24"/>
+          <w:szCs w:val="24"/>
+        </w:rPr>
+      </w:pPr>
+      <w:r>
+        <w:rPr>
+          <w:sz w:val="24"/>
+          <w:szCs w:val="24"/>
+        </w:rPr>
+        <w:t>Nakonec jsme se rozhodli pro téma 3, programátorská kalkulačka pro Windows, a to z toho důvodu, že jsme již podobnou aplikaci jako projekt dělali, ta se nám moc nepovedla, tak jsme to chtěli napravit. Zároveň po analýze konkurenčních aplikací a zkušenostech, jsme nalezli funkce, které bychom rádi zlepšili.</w:t>
+      </w:r>
+    </w:p>
+    <w:p>
+      <w:pPr>
+        <w:rPr>
+          <w:sz w:val="24"/>
+          <w:szCs w:val="24"/>
+        </w:rPr>
+      </w:pPr>
+    </w:p>
+    <w:p>
+      <w:pPr>
+        <w:pStyle w:val="Nadpis2"/>
+        <w:rPr>
+          <w:color w:val="auto"/>
+          <w:sz w:val="32"/>
+          <w:szCs w:val="32"/>
+        </w:rPr>
+      </w:pPr>
+      <w:r>
+        <w:rPr>
+          <w:color w:val="auto"/>
+          <w:sz w:val="32"/>
+          <w:szCs w:val="32"/>
+        </w:rPr>
+        <w:t>Průzkum</w:t>
+      </w:r>
+    </w:p>
+    <w:p>
+      <w:pPr>
         <w:ind w:firstLine="708"/>
-        <w:jc w:val="both"/>
-      </w:pPr>
-      <w:r>
-        <w:t>První téma</w:t>
-      </w:r>
-      <w:r>
-        <w:t xml:space="preserve"> je</w:t>
-      </w:r>
-      <w:r>
-        <w:t xml:space="preserve"> vypracovat uživatelské prostředí pro hru </w:t>
-      </w:r>
-      <w:proofErr w:type="spellStart"/>
-      <w:r>
-        <w:t>Pacman</w:t>
-      </w:r>
-      <w:proofErr w:type="spellEnd"/>
-      <w:r>
-        <w:t xml:space="preserve">. Jednalo by se například o menu, </w:t>
-      </w:r>
-      <w:r>
-        <w:t xml:space="preserve">ve kterém lze nastavit podmínky k hraní (mapa, životy, </w:t>
-      </w:r>
-      <w:r>
-        <w:t xml:space="preserve">počet </w:t>
-      </w:r>
-      <w:r>
-        <w:t>duch</w:t>
-      </w:r>
-      <w:r>
-        <w:t>ů</w:t>
-      </w:r>
-      <w:r>
-        <w:t xml:space="preserve"> ...). D</w:t>
-      </w:r>
-      <w:r>
-        <w:t xml:space="preserve">alší </w:t>
-      </w:r>
-      <w:proofErr w:type="spellStart"/>
-      <w:r>
-        <w:t>view</w:t>
-      </w:r>
-      <w:proofErr w:type="spellEnd"/>
-      <w:r>
-        <w:t xml:space="preserve"> by měl v sobě UI pro přehání</w:t>
-      </w:r>
-      <w:r>
-        <w:t xml:space="preserve"> poslední hr</w:t>
-      </w:r>
-      <w:r>
-        <w:t>y,</w:t>
-      </w:r>
-      <w:r>
-        <w:t xml:space="preserve"> jako při </w:t>
-      </w:r>
-      <w:r>
-        <w:t xml:space="preserve">ovládání </w:t>
-      </w:r>
-      <w:r>
-        <w:t>vide</w:t>
-      </w:r>
-      <w:r>
-        <w:t>a</w:t>
-      </w:r>
-      <w:r>
-        <w:t xml:space="preserve"> (play, </w:t>
-      </w:r>
-      <w:proofErr w:type="spellStart"/>
-      <w:r>
-        <w:t>pause</w:t>
-      </w:r>
-      <w:proofErr w:type="spellEnd"/>
-      <w:r>
-        <w:t>, ...) a</w:t>
-      </w:r>
-      <w:r>
-        <w:t xml:space="preserve"> poslední </w:t>
-      </w:r>
-      <w:proofErr w:type="spellStart"/>
-      <w:r>
-        <w:t>view</w:t>
-      </w:r>
-      <w:proofErr w:type="spellEnd"/>
-      <w:r>
-        <w:t xml:space="preserve"> by byla</w:t>
-      </w:r>
-      <w:r>
-        <w:t xml:space="preserve"> samotná hra a vyobrazení HUD. </w:t>
-      </w:r>
-      <w:r>
-        <w:t>Nasazení hry by bylo na operační systém Windows.</w:t>
-      </w:r>
-    </w:p>
-    <w:p>
-      <w:pPr>
-        <w:jc w:val="both"/>
-      </w:pPr>
-      <w:r>
-        <w:tab/>
-      </w:r>
-      <w:proofErr w:type="spellStart"/>
-      <w:r>
-        <w:t>Todo</w:t>
-      </w:r>
-      <w:proofErr w:type="spellEnd"/>
-      <w:r>
-        <w:t xml:space="preserve"> List podobný tomu od Microsoftu akorát s kalendářem navíc. Ukládaly by se do něj poznámky pro každý den.</w:t>
-      </w:r>
-      <w:r>
-        <w:t xml:space="preserve"> </w:t>
-      </w:r>
-      <w:r>
-        <w:t xml:space="preserve">Tudíž by se dala poznámka odstranit, přidat, přepsat a vyfiltrovat (samostatné GUI okno na přidání). </w:t>
-      </w:r>
-      <w:r>
-        <w:t>Aplikaci lze implementovat pro telefon nebo na počítač.</w:t>
-      </w:r>
-    </w:p>
-    <w:p>
-      <w:pPr>
-        <w:jc w:val="both"/>
-      </w:pPr>
-      <w:r>
-        <w:tab/>
-        <w:t xml:space="preserve">Téma, které jsme nakonec vybrali je Kalkulačka. Jedná se o jednoduchou kalkulačku pro programátora na operační systém Windows. </w:t>
-      </w:r>
-      <w:r>
-        <w:t>Jedna část aplikace by byla klasická kalkulačka. Druhá č</w:t>
-      </w:r>
-      <w:r>
-        <w:t>á</w:t>
-      </w:r>
-      <w:r>
-        <w:t>st převodník jednotek</w:t>
-      </w:r>
-      <w:r>
-        <w:t xml:space="preserve"> (délka, váha, …)</w:t>
-      </w:r>
-      <w:r>
-        <w:t xml:space="preserve">. Třetí část programátorská kalkulačka (převodník, výpočty v daných soustavách atd.). </w:t>
-      </w:r>
-    </w:p>
-    <w:p>
-      <w:pPr>
-        <w:jc w:val="both"/>
-      </w:pPr>
-    </w:p>
-    <w:p>
-      <w:pPr>
-        <w:pStyle w:val="Nadpis2"/>
-        <w:rPr>
-          <w:color w:val="auto"/>
-        </w:rPr>
-      </w:pPr>
-      <w:r>
-        <w:rPr>
-          <w:color w:val="auto"/>
-        </w:rPr>
-        <w:t>Průzkum</w:t>
-      </w:r>
-    </w:p>
-    <w:p>
-      <w:pPr>
-        <w:ind w:firstLine="708"/>
-      </w:pPr>
-      <w:r>
-        <w:t xml:space="preserve">Vytvořili jsme si dotazník s otázkami na uživatele. </w:t>
-      </w:r>
-      <w:r>
+        <w:rPr>
+          <w:sz w:val="24"/>
+          <w:szCs w:val="24"/>
+        </w:rPr>
+      </w:pPr>
+      <w:r>
+        <w:rPr>
+          <w:sz w:val="24"/>
+          <w:szCs w:val="24"/>
+        </w:rPr>
+        <w:t xml:space="preserve">Vytvořili jsme </w:t>
+      </w:r>
+      <w:r>
+        <w:rPr>
+          <w:sz w:val="24"/>
+          <w:szCs w:val="24"/>
+        </w:rPr>
+        <w:t>jeden sdílený</w:t>
+      </w:r>
+      <w:r>
+        <w:rPr>
+          <w:sz w:val="24"/>
+          <w:szCs w:val="24"/>
+        </w:rPr>
+        <w:t xml:space="preserve"> dotazník s otázkami na uživatele. </w:t>
+      </w:r>
+      <w:r>
+        <w:rPr>
+          <w:sz w:val="24"/>
+          <w:szCs w:val="24"/>
+        </w:rPr>
         <w:t>Odpovídalo celkem 10 uživatelů.</w:t>
       </w:r>
     </w:p>
@@ -238,8 +521,16 @@
           <w:ilvl w:val="0"/>
           <w:numId w:val="2"/>
         </w:numPr>
-      </w:pPr>
-      <w:r>
+        <w:rPr>
+          <w:sz w:val="24"/>
+          <w:szCs w:val="24"/>
+        </w:rPr>
+      </w:pPr>
+      <w:r>
+        <w:rPr>
+          <w:sz w:val="24"/>
+          <w:szCs w:val="24"/>
+        </w:rPr>
         <w:t xml:space="preserve">Jaké početní operace potřebujete mít na kalkulačce? </w:t>
       </w:r>
     </w:p>
@@ -250,12 +541,17 @@
           <w:ilvl w:val="1"/>
           <w:numId w:val="2"/>
         </w:numPr>
-      </w:pPr>
-      <w:r>
-        <w:t>Sčítání a odčítání:</w:t>
-      </w:r>
-      <w:r>
-        <w:t xml:space="preserve"> 10</w:t>
+        <w:rPr>
+          <w:sz w:val="24"/>
+          <w:szCs w:val="24"/>
+        </w:rPr>
+      </w:pPr>
+      <w:r>
+        <w:rPr>
+          <w:sz w:val="24"/>
+          <w:szCs w:val="24"/>
+        </w:rPr>
+        <w:t>Sčítání a odčítání: 10</w:t>
       </w:r>
     </w:p>
     <w:p>
@@ -265,15 +561,17 @@
           <w:ilvl w:val="1"/>
           <w:numId w:val="2"/>
         </w:numPr>
-      </w:pPr>
-      <w:r>
-        <w:t>Násobení a dělení:</w:t>
-      </w:r>
-      <w:r>
-        <w:t xml:space="preserve"> 1</w:t>
-      </w:r>
-      <w:r>
-        <w:t xml:space="preserve">0 </w:t>
+        <w:rPr>
+          <w:sz w:val="24"/>
+          <w:szCs w:val="24"/>
+        </w:rPr>
+      </w:pPr>
+      <w:r>
+        <w:rPr>
+          <w:sz w:val="24"/>
+          <w:szCs w:val="24"/>
+        </w:rPr>
+        <w:t xml:space="preserve">Násobení a dělení: 10 </w:t>
       </w:r>
     </w:p>
     <w:p>
@@ -283,15 +581,17 @@
           <w:ilvl w:val="1"/>
           <w:numId w:val="2"/>
         </w:numPr>
-      </w:pPr>
-      <w:r>
-        <w:t xml:space="preserve">Mocniny a odmocniny: </w:t>
-      </w:r>
-      <w:r>
-        <w:t>8</w:t>
-      </w:r>
-      <w:r>
-        <w:t xml:space="preserve"> </w:t>
+        <w:rPr>
+          <w:sz w:val="24"/>
+          <w:szCs w:val="24"/>
+        </w:rPr>
+      </w:pPr>
+      <w:r>
+        <w:rPr>
+          <w:sz w:val="24"/>
+          <w:szCs w:val="24"/>
+        </w:rPr>
+        <w:t xml:space="preserve">Mocniny a odmocniny: 8 </w:t>
       </w:r>
     </w:p>
     <w:p>
@@ -301,12 +601,17 @@
           <w:ilvl w:val="1"/>
           <w:numId w:val="2"/>
         </w:numPr>
-      </w:pPr>
-      <w:r>
-        <w:t xml:space="preserve">Trigonometrické funkce (sin, cos): </w:t>
-      </w:r>
-      <w:r>
-        <w:t>6</w:t>
+        <w:rPr>
+          <w:sz w:val="24"/>
+          <w:szCs w:val="24"/>
+        </w:rPr>
+      </w:pPr>
+      <w:r>
+        <w:rPr>
+          <w:sz w:val="24"/>
+          <w:szCs w:val="24"/>
+        </w:rPr>
+        <w:t>Trigonometrické funkce (sin, cos): 6</w:t>
       </w:r>
     </w:p>
     <w:p>
@@ -316,15 +621,17 @@
           <w:ilvl w:val="1"/>
           <w:numId w:val="2"/>
         </w:numPr>
-      </w:pPr>
-      <w:r>
-        <w:t xml:space="preserve"> Logaritmy: </w:t>
-      </w:r>
-      <w:r>
-        <w:t>4</w:t>
-      </w:r>
-      <w:r>
-        <w:t xml:space="preserve"> </w:t>
+        <w:rPr>
+          <w:sz w:val="24"/>
+          <w:szCs w:val="24"/>
+        </w:rPr>
+      </w:pPr>
+      <w:r>
+        <w:rPr>
+          <w:sz w:val="24"/>
+          <w:szCs w:val="24"/>
+        </w:rPr>
+        <w:t xml:space="preserve"> Logaritmy: 4</w:t>
       </w:r>
     </w:p>
     <w:p>
@@ -334,23 +641,40 @@
           <w:ilvl w:val="1"/>
           <w:numId w:val="2"/>
         </w:numPr>
-      </w:pPr>
-      <w:r>
+        <w:rPr>
+          <w:sz w:val="24"/>
+          <w:szCs w:val="24"/>
+        </w:rPr>
+      </w:pPr>
+      <w:r>
+        <w:rPr>
+          <w:sz w:val="24"/>
+          <w:szCs w:val="24"/>
+        </w:rPr>
         <w:t xml:space="preserve">Práce s čísly v různých soustavách (binární, </w:t>
       </w:r>
       <w:r>
+        <w:rPr>
+          <w:sz w:val="24"/>
+          <w:szCs w:val="24"/>
+        </w:rPr>
         <w:t>osmičková</w:t>
       </w:r>
       <w:r>
-        <w:t xml:space="preserve">, hexadecimální): </w:t>
-      </w:r>
-      <w:r>
-        <w:t>5</w:t>
+        <w:rPr>
+          <w:sz w:val="24"/>
+          <w:szCs w:val="24"/>
+        </w:rPr>
+        <w:t>, hexadecimální): 5</w:t>
       </w:r>
     </w:p>
     <w:p>
       <w:pPr>
         <w:ind w:left="1780"/>
+        <w:rPr>
+          <w:sz w:val="24"/>
+          <w:szCs w:val="24"/>
+        </w:rPr>
       </w:pPr>
     </w:p>
     <w:p>
@@ -362,11 +686,15 @@
         </w:numPr>
         <w:rPr>
           <w:rFonts w:ascii="Times New Roman" w:hAnsi="Times New Roman" w:cs="Times New Roman"/>
-          <w:lang w:eastAsia="cs-CZ"/>
-        </w:rPr>
-      </w:pPr>
-      <w:r>
-        <w:rPr>
+          <w:sz w:val="24"/>
+          <w:szCs w:val="24"/>
+          <w:lang w:eastAsia="cs-CZ"/>
+        </w:rPr>
+      </w:pPr>
+      <w:r>
+        <w:rPr>
+          <w:sz w:val="24"/>
+          <w:szCs w:val="24"/>
           <w:bdr w:val="none" w:sz="0" w:space="0" w:color="auto" w:frame="1"/>
           <w:lang w:eastAsia="cs-CZ"/>
         </w:rPr>
@@ -382,11 +710,15 @@
         </w:numPr>
         <w:rPr>
           <w:rFonts w:ascii="Times New Roman" w:hAnsi="Times New Roman" w:cs="Times New Roman"/>
-          <w:lang w:eastAsia="cs-CZ"/>
-        </w:rPr>
-      </w:pPr>
-      <w:r>
-        <w:rPr>
+          <w:sz w:val="24"/>
+          <w:szCs w:val="24"/>
+          <w:lang w:eastAsia="cs-CZ"/>
+        </w:rPr>
+      </w:pPr>
+      <w:r>
+        <w:rPr>
+          <w:sz w:val="24"/>
+          <w:szCs w:val="24"/>
           <w:bdr w:val="none" w:sz="0" w:space="0" w:color="auto" w:frame="1"/>
           <w:lang w:eastAsia="cs-CZ"/>
         </w:rPr>
@@ -402,11 +734,15 @@
         </w:numPr>
         <w:rPr>
           <w:rFonts w:ascii="Times New Roman" w:hAnsi="Times New Roman" w:cs="Times New Roman"/>
-          <w:lang w:eastAsia="cs-CZ"/>
-        </w:rPr>
-      </w:pPr>
-      <w:r>
-        <w:rPr>
+          <w:sz w:val="24"/>
+          <w:szCs w:val="24"/>
+          <w:lang w:eastAsia="cs-CZ"/>
+        </w:rPr>
+      </w:pPr>
+      <w:r>
+        <w:rPr>
+          <w:sz w:val="24"/>
+          <w:szCs w:val="24"/>
           <w:bdr w:val="none" w:sz="0" w:space="0" w:color="auto" w:frame="1"/>
           <w:lang w:eastAsia="cs-CZ"/>
         </w:rPr>
@@ -422,11 +758,15 @@
         </w:numPr>
         <w:rPr>
           <w:rFonts w:ascii="Times New Roman" w:hAnsi="Times New Roman" w:cs="Times New Roman"/>
-          <w:lang w:eastAsia="cs-CZ"/>
-        </w:rPr>
-      </w:pPr>
-      <w:r>
-        <w:rPr>
+          <w:sz w:val="24"/>
+          <w:szCs w:val="24"/>
+          <w:lang w:eastAsia="cs-CZ"/>
+        </w:rPr>
+      </w:pPr>
+      <w:r>
+        <w:rPr>
+          <w:sz w:val="24"/>
+          <w:szCs w:val="24"/>
           <w:bdr w:val="none" w:sz="0" w:space="0" w:color="auto" w:frame="1"/>
           <w:lang w:eastAsia="cs-CZ"/>
         </w:rPr>
@@ -437,6 +777,8 @@
       <w:pPr>
         <w:rPr>
           <w:rFonts w:ascii="Times New Roman" w:hAnsi="Times New Roman" w:cs="Times New Roman"/>
+          <w:sz w:val="24"/>
+          <w:szCs w:val="24"/>
           <w:lang w:eastAsia="cs-CZ"/>
         </w:rPr>
       </w:pPr>
@@ -448,21 +790,31 @@
           <w:ilvl w:val="0"/>
           <w:numId w:val="2"/>
         </w:numPr>
-      </w:pPr>
-      <w:r>
-        <w:rPr>
+        <w:rPr>
+          <w:sz w:val="24"/>
+          <w:szCs w:val="24"/>
+        </w:rPr>
+      </w:pPr>
+      <w:r>
+        <w:rPr>
+          <w:sz w:val="24"/>
+          <w:szCs w:val="24"/>
           <w:bdr w:val="none" w:sz="0" w:space="0" w:color="auto" w:frame="1"/>
         </w:rPr>
         <w:t>Co dalšího by kalkulačka měla obsahovat</w:t>
       </w:r>
       <w:r>
         <w:rPr>
+          <w:sz w:val="24"/>
+          <w:szCs w:val="24"/>
           <w:bdr w:val="none" w:sz="0" w:space="0" w:color="auto" w:frame="1"/>
         </w:rPr>
         <w:t xml:space="preserve"> navíc</w:t>
       </w:r>
       <w:r>
         <w:rPr>
+          <w:sz w:val="24"/>
+          <w:szCs w:val="24"/>
           <w:bdr w:val="none" w:sz="0" w:space="0" w:color="auto" w:frame="1"/>
         </w:rPr>
         <w:t xml:space="preserve">? </w:t>
@@ -475,24 +827,18 @@
           <w:ilvl w:val="1"/>
           <w:numId w:val="2"/>
         </w:numPr>
-      </w:pPr>
-      <w:r>
-        <w:rPr>
+        <w:rPr>
+          <w:sz w:val="24"/>
+          <w:szCs w:val="24"/>
+        </w:rPr>
+      </w:pPr>
+      <w:r>
+        <w:rPr>
+          <w:sz w:val="24"/>
+          <w:szCs w:val="24"/>
           <w:bdr w:val="none" w:sz="0" w:space="0" w:color="auto" w:frame="1"/>
         </w:rPr>
-        <w:t xml:space="preserve">Převodník jednotek (např. délky, hmotnosti, rychlosti): </w:t>
-      </w:r>
-      <w:r>
-        <w:rPr>
-          <w:bdr w:val="none" w:sz="0" w:space="0" w:color="auto" w:frame="1"/>
-        </w:rPr>
-        <w:t>7</w:t>
-      </w:r>
-      <w:r>
-        <w:rPr>
-          <w:bdr w:val="none" w:sz="0" w:space="0" w:color="auto" w:frame="1"/>
-        </w:rPr>
-        <w:t xml:space="preserve"> </w:t>
+        <w:t xml:space="preserve">Převodník jednotek (např. délky, hmotnosti, rychlosti): 7 </w:t>
       </w:r>
     </w:p>
     <w:p>
@@ -502,30 +848,34 @@
           <w:ilvl w:val="1"/>
           <w:numId w:val="2"/>
         </w:numPr>
-      </w:pPr>
-      <w:r>
-        <w:rPr>
+        <w:rPr>
+          <w:sz w:val="24"/>
+          <w:szCs w:val="24"/>
+        </w:rPr>
+      </w:pPr>
+      <w:r>
+        <w:rPr>
+          <w:sz w:val="24"/>
+          <w:szCs w:val="24"/>
           <w:bdr w:val="none" w:sz="0" w:space="0" w:color="auto" w:frame="1"/>
         </w:rPr>
         <w:t>Převody soustav (binární, o</w:t>
       </w:r>
       <w:r>
         <w:rPr>
+          <w:sz w:val="24"/>
+          <w:szCs w:val="24"/>
           <w:bdr w:val="none" w:sz="0" w:space="0" w:color="auto" w:frame="1"/>
         </w:rPr>
         <w:t>smičková</w:t>
       </w:r>
       <w:r>
         <w:rPr>
+          <w:sz w:val="24"/>
+          <w:szCs w:val="24"/>
           <w:bdr w:val="none" w:sz="0" w:space="0" w:color="auto" w:frame="1"/>
         </w:rPr>
-        <w:t xml:space="preserve">, hexadecimální): </w:t>
-      </w:r>
-      <w:r>
-        <w:rPr>
-          <w:bdr w:val="none" w:sz="0" w:space="0" w:color="auto" w:frame="1"/>
-        </w:rPr>
-        <w:t>5</w:t>
+        <w:t>, hexadecimální): 5</w:t>
       </w:r>
     </w:p>
     <w:p>
@@ -535,18 +885,18 @@
           <w:ilvl w:val="1"/>
           <w:numId w:val="2"/>
         </w:numPr>
-      </w:pPr>
-      <w:r>
-        <w:rPr>
+        <w:rPr>
+          <w:sz w:val="24"/>
+          <w:szCs w:val="24"/>
+        </w:rPr>
+      </w:pPr>
+      <w:r>
+        <w:rPr>
+          <w:sz w:val="24"/>
+          <w:szCs w:val="24"/>
           <w:bdr w:val="none" w:sz="0" w:space="0" w:color="auto" w:frame="1"/>
         </w:rPr>
-        <w:t xml:space="preserve">Historii výpočtů: </w:t>
-      </w:r>
-      <w:r>
-        <w:rPr>
-          <w:bdr w:val="none" w:sz="0" w:space="0" w:color="auto" w:frame="1"/>
-        </w:rPr>
-        <w:t>8</w:t>
+        <w:t>Historii výpočtů: 8</w:t>
       </w:r>
     </w:p>
     <w:p>
@@ -554,6 +904,8 @@
         <w:pStyle w:val="Odstavecseseznamem"/>
         <w:ind w:left="2140"/>
         <w:rPr>
+          <w:sz w:val="24"/>
+          <w:szCs w:val="24"/>
           <w:bdr w:val="none" w:sz="0" w:space="0" w:color="auto" w:frame="1"/>
         </w:rPr>
       </w:pPr>
@@ -564,6 +916,8 @@
         <w:ind w:left="1420"/>
         <w:rPr>
           <w:rFonts w:ascii="Times New Roman" w:hAnsi="Times New Roman" w:cs="Times New Roman"/>
+          <w:sz w:val="24"/>
+          <w:szCs w:val="24"/>
           <w:lang w:eastAsia="cs-CZ"/>
         </w:rPr>
       </w:pPr>
@@ -575,12 +929,17 @@
           <w:ilvl w:val="0"/>
           <w:numId w:val="2"/>
         </w:numPr>
-      </w:pPr>
-      <w:r>
-        <w:rPr>
+        <w:rPr>
+          <w:sz w:val="24"/>
+          <w:szCs w:val="24"/>
+        </w:rPr>
+      </w:pPr>
+      <w:r>
+        <w:rPr>
+          <w:sz w:val="24"/>
+          <w:szCs w:val="24"/>
           <w:bdr w:val="none" w:sz="0" w:space="0" w:color="auto" w:frame="1"/>
         </w:rPr>
-        <w:lastRenderedPageBreak/>
         <w:t xml:space="preserve">Jaký je hlavní způsob používání kalkulačky a k čemu ji nejčastěji používáte? </w:t>
       </w:r>
     </w:p>
@@ -591,18 +950,18 @@
           <w:ilvl w:val="1"/>
           <w:numId w:val="2"/>
         </w:numPr>
-      </w:pPr>
-      <w:r>
-        <w:rPr>
+        <w:rPr>
+          <w:sz w:val="24"/>
+          <w:szCs w:val="24"/>
+        </w:rPr>
+      </w:pPr>
+      <w:r>
+        <w:rPr>
+          <w:sz w:val="24"/>
+          <w:szCs w:val="24"/>
           <w:bdr w:val="none" w:sz="0" w:space="0" w:color="auto" w:frame="1"/>
         </w:rPr>
-        <w:t xml:space="preserve">Provádím matematické výpočty pro školní nebo pracovní účely: </w:t>
-      </w:r>
-      <w:r>
-        <w:rPr>
-          <w:bdr w:val="none" w:sz="0" w:space="0" w:color="auto" w:frame="1"/>
-        </w:rPr>
-        <w:t>6</w:t>
+        <w:t>Provádím matematické výpočty pro školní nebo pracovní účely: 6</w:t>
       </w:r>
     </w:p>
     <w:p>
@@ -612,18 +971,18 @@
           <w:ilvl w:val="1"/>
           <w:numId w:val="2"/>
         </w:numPr>
-      </w:pPr>
-      <w:r>
-        <w:rPr>
+        <w:rPr>
+          <w:sz w:val="24"/>
+          <w:szCs w:val="24"/>
+        </w:rPr>
+      </w:pPr>
+      <w:r>
+        <w:rPr>
+          <w:sz w:val="24"/>
+          <w:szCs w:val="24"/>
           <w:bdr w:val="none" w:sz="0" w:space="0" w:color="auto" w:frame="1"/>
         </w:rPr>
-        <w:t xml:space="preserve">Používám ji pro převody mezi jednotkami: </w:t>
-      </w:r>
-      <w:r>
-        <w:rPr>
-          <w:bdr w:val="none" w:sz="0" w:space="0" w:color="auto" w:frame="1"/>
-        </w:rPr>
-        <w:t>2</w:t>
+        <w:t>Používám ji pro převody mezi jednotkami: 2</w:t>
       </w:r>
     </w:p>
     <w:p>
@@ -633,18 +992,18 @@
           <w:ilvl w:val="1"/>
           <w:numId w:val="2"/>
         </w:numPr>
-      </w:pPr>
-      <w:r>
-        <w:rPr>
+        <w:rPr>
+          <w:sz w:val="24"/>
+          <w:szCs w:val="24"/>
+        </w:rPr>
+      </w:pPr>
+      <w:r>
+        <w:rPr>
+          <w:sz w:val="24"/>
+          <w:szCs w:val="24"/>
           <w:bdr w:val="none" w:sz="0" w:space="0" w:color="auto" w:frame="1"/>
         </w:rPr>
-        <w:t xml:space="preserve">Používám ji pro převody mezi soustavami: </w:t>
-      </w:r>
-      <w:r>
-        <w:rPr>
-          <w:bdr w:val="none" w:sz="0" w:space="0" w:color="auto" w:frame="1"/>
-        </w:rPr>
-        <w:t>2</w:t>
+        <w:t>Používám ji pro převody mezi soustavami: 2</w:t>
       </w:r>
     </w:p>
     <w:p>
@@ -654,18 +1013,18 @@
           <w:ilvl w:val="1"/>
           <w:numId w:val="2"/>
         </w:numPr>
-      </w:pPr>
-      <w:r>
-        <w:rPr>
+        <w:rPr>
+          <w:sz w:val="24"/>
+          <w:szCs w:val="24"/>
+        </w:rPr>
+      </w:pPr>
+      <w:r>
+        <w:rPr>
+          <w:sz w:val="24"/>
+          <w:szCs w:val="24"/>
           <w:bdr w:val="none" w:sz="0" w:space="0" w:color="auto" w:frame="1"/>
         </w:rPr>
-        <w:t xml:space="preserve">Jiné (uveďte, pokud máte specifický hlavní způsob používání): </w:t>
-      </w:r>
-      <w:r>
-        <w:rPr>
-          <w:bdr w:val="none" w:sz="0" w:space="0" w:color="auto" w:frame="1"/>
-        </w:rPr>
-        <w:t>0</w:t>
+        <w:t>Jiné (uveďte, pokud máte specifický hlavní způsob používání): 0</w:t>
       </w:r>
     </w:p>
     <w:p>
@@ -674,6 +1033,8 @@
         <w:ind w:left="1420"/>
         <w:rPr>
           <w:rFonts w:ascii="Times New Roman" w:hAnsi="Times New Roman" w:cs="Times New Roman"/>
+          <w:sz w:val="24"/>
+          <w:szCs w:val="24"/>
           <w:lang w:eastAsia="cs-CZ"/>
         </w:rPr>
       </w:pPr>
@@ -683,38 +1044,43 @@
         <w:ind w:firstLine="708"/>
         <w:jc w:val="both"/>
         <w:rPr>
-          <w:lang w:eastAsia="cs-CZ"/>
-        </w:rPr>
-      </w:pPr>
-      <w:r>
-        <w:rPr>
-          <w:lang w:eastAsia="cs-CZ"/>
-        </w:rPr>
+          <w:sz w:val="24"/>
+          <w:szCs w:val="24"/>
+          <w:lang w:eastAsia="cs-CZ"/>
+        </w:rPr>
+      </w:pPr>
+      <w:r>
+        <w:rPr>
+          <w:sz w:val="24"/>
+          <w:szCs w:val="24"/>
+          <w:lang w:eastAsia="cs-CZ"/>
+        </w:rPr>
+        <w:lastRenderedPageBreak/>
         <w:t xml:space="preserve">Podle odpovědí uživatelů, valná většina používá kalkulačku denně, proto bychom chtěli zlepšit její uživatelské prostředí a udělat funkce na míru uživatelům. Což znamená, že z první otázky implementujeme hlavně tyto funkce (výpočty) a budeme se věnovat i převodům a početním operacím v číselných soustavách. Dále je důležité věnovat </w:t>
       </w:r>
       <w:r>
         <w:rPr>
+          <w:sz w:val="24"/>
+          <w:szCs w:val="24"/>
           <w:lang w:eastAsia="cs-CZ"/>
         </w:rPr>
         <w:t>pozornost</w:t>
       </w:r>
       <w:r>
         <w:rPr>
+          <w:sz w:val="24"/>
+          <w:szCs w:val="24"/>
           <w:lang w:eastAsia="cs-CZ"/>
         </w:rPr>
         <w:t xml:space="preserve"> převodníku jednotek</w:t>
       </w:r>
       <w:r>
         <w:rPr>
+          <w:sz w:val="24"/>
+          <w:szCs w:val="24"/>
           <w:lang w:eastAsia="cs-CZ"/>
         </w:rPr>
         <w:t>.</w:t>
-      </w:r>
-      <w:r>
-        <w:rPr>
-          <w:lang w:eastAsia="cs-CZ"/>
-        </w:rPr>
-        <w:t xml:space="preserve"> </w:t>
       </w:r>
     </w:p>
     <w:p>
@@ -722,14 +1088,34 @@
         <w:ind w:firstLine="708"/>
         <w:jc w:val="both"/>
         <w:rPr>
-          <w:lang w:eastAsia="cs-CZ"/>
-        </w:rPr>
-      </w:pPr>
-      <w:r>
-        <w:rPr>
-          <w:lang w:eastAsia="cs-CZ"/>
-        </w:rPr>
-        <w:t>Dalším bodem našeho průzkumu jsou existující aplikace, které se podobají nebo mají podobný účel jako naše aplikace jsou:</w:t>
+          <w:sz w:val="24"/>
+          <w:szCs w:val="24"/>
+          <w:lang w:eastAsia="cs-CZ"/>
+        </w:rPr>
+      </w:pPr>
+      <w:r>
+        <w:rPr>
+          <w:sz w:val="24"/>
+          <w:szCs w:val="24"/>
+          <w:lang w:eastAsia="cs-CZ"/>
+        </w:rPr>
+        <w:t>Dalším bodem našeho průzkumu jsou existující aplikace, které se podobají nebo mají podobný účel jako naše aplikace</w:t>
+      </w:r>
+      <w:r>
+        <w:rPr>
+          <w:sz w:val="24"/>
+          <w:szCs w:val="24"/>
+          <w:lang w:eastAsia="cs-CZ"/>
+        </w:rPr>
+        <w:t>, těmi</w:t>
+      </w:r>
+      <w:r>
+        <w:rPr>
+          <w:sz w:val="24"/>
+          <w:szCs w:val="24"/>
+          <w:lang w:eastAsia="cs-CZ"/>
+        </w:rPr>
+        <w:t xml:space="preserve"> jsou:</w:t>
       </w:r>
     </w:p>
     <w:p>
@@ -741,14 +1127,26 @@
         </w:numPr>
         <w:jc w:val="both"/>
         <w:rPr>
-          <w:lang w:eastAsia="cs-CZ"/>
-        </w:rPr>
-      </w:pPr>
-      <w:r>
-        <w:rPr>
+          <w:sz w:val="24"/>
+          <w:szCs w:val="24"/>
+          <w:lang w:eastAsia="cs-CZ"/>
+        </w:rPr>
+      </w:pPr>
+      <w:r>
+        <w:rPr>
+          <w:sz w:val="24"/>
+          <w:szCs w:val="24"/>
           <w:lang w:eastAsia="cs-CZ"/>
         </w:rPr>
         <w:t>Naše stará kalkulačka</w:t>
+      </w:r>
+      <w:r>
+        <w:rPr>
+          <w:sz w:val="24"/>
+          <w:szCs w:val="24"/>
+          <w:lang w:eastAsia="cs-CZ"/>
+        </w:rPr>
+        <w:t xml:space="preserve"> (projekt IVS)</w:t>
       </w:r>
     </w:p>
     <w:p>
@@ -756,17 +1154,23 @@
         <w:ind w:left="1416"/>
         <w:jc w:val="both"/>
         <w:rPr>
-          <w:lang w:eastAsia="cs-CZ"/>
-        </w:rPr>
-      </w:pPr>
-      <w:r>
-        <w:rPr>
+          <w:sz w:val="24"/>
+          <w:szCs w:val="24"/>
+          <w:lang w:eastAsia="cs-CZ"/>
+        </w:rPr>
+      </w:pPr>
+      <w:r>
+        <w:rPr>
+          <w:sz w:val="24"/>
+          <w:szCs w:val="24"/>
           <w:lang w:eastAsia="cs-CZ"/>
         </w:rPr>
         <w:t>Plusy:</w:t>
       </w:r>
       <w:r>
         <w:rPr>
+          <w:sz w:val="24"/>
+          <w:szCs w:val="24"/>
           <w:lang w:eastAsia="cs-CZ"/>
         </w:rPr>
         <w:t xml:space="preserve"> </w:t>
@@ -781,14 +1185,34 @@
         </w:numPr>
         <w:jc w:val="both"/>
         <w:rPr>
-          <w:lang w:eastAsia="cs-CZ"/>
-        </w:rPr>
-      </w:pPr>
-      <w:r>
-        <w:rPr>
+          <w:sz w:val="24"/>
+          <w:szCs w:val="24"/>
+          <w:lang w:eastAsia="cs-CZ"/>
+        </w:rPr>
+      </w:pPr>
+      <w:r>
+        <w:rPr>
+          <w:sz w:val="24"/>
+          <w:szCs w:val="24"/>
           <w:lang w:eastAsia="cs-CZ"/>
         </w:rPr>
         <w:t>Žádné důležité nejsou</w:t>
+      </w:r>
+      <w:r>
+        <w:rPr>
+          <w:sz w:val="24"/>
+          <w:szCs w:val="24"/>
+          <w:lang w:eastAsia="cs-CZ"/>
+        </w:rPr>
+        <w:t>, aplikace nemá konkurenční výhodu oproti ostatním dostupným aplikacím na trhu</w:t>
+      </w:r>
+      <w:r>
+        <w:rPr>
+          <w:sz w:val="24"/>
+          <w:szCs w:val="24"/>
+          <w:lang w:eastAsia="cs-CZ"/>
+        </w:rPr>
+        <w:t>.</w:t>
       </w:r>
     </w:p>
     <w:p>
@@ -796,17 +1220,23 @@
         <w:ind w:left="1416"/>
         <w:jc w:val="both"/>
         <w:rPr>
-          <w:lang w:eastAsia="cs-CZ"/>
-        </w:rPr>
-      </w:pPr>
-      <w:r>
-        <w:rPr>
+          <w:sz w:val="24"/>
+          <w:szCs w:val="24"/>
+          <w:lang w:eastAsia="cs-CZ"/>
+        </w:rPr>
+      </w:pPr>
+      <w:r>
+        <w:rPr>
+          <w:sz w:val="24"/>
+          <w:szCs w:val="24"/>
           <w:lang w:eastAsia="cs-CZ"/>
         </w:rPr>
         <w:t>Mínusy:</w:t>
       </w:r>
       <w:r>
         <w:rPr>
+          <w:sz w:val="24"/>
+          <w:szCs w:val="24"/>
           <w:lang w:eastAsia="cs-CZ"/>
         </w:rPr>
         <w:t xml:space="preserve"> </w:t>
@@ -821,14 +1251,26 @@
         </w:numPr>
         <w:jc w:val="both"/>
         <w:rPr>
-          <w:lang w:eastAsia="cs-CZ"/>
-        </w:rPr>
-      </w:pPr>
-      <w:r>
-        <w:rPr>
+          <w:sz w:val="24"/>
+          <w:szCs w:val="24"/>
+          <w:lang w:eastAsia="cs-CZ"/>
+        </w:rPr>
+      </w:pPr>
+      <w:r>
+        <w:rPr>
+          <w:sz w:val="24"/>
+          <w:szCs w:val="24"/>
           <w:lang w:eastAsia="cs-CZ"/>
         </w:rPr>
         <w:t>Lze počítat pouze jen s jedním operátorem (špatná implementace)</w:t>
+      </w:r>
+      <w:r>
+        <w:rPr>
+          <w:sz w:val="24"/>
+          <w:szCs w:val="24"/>
+          <w:lang w:eastAsia="cs-CZ"/>
+        </w:rPr>
+        <w:t>.</w:t>
       </w:r>
     </w:p>
     <w:p>
@@ -840,14 +1282,26 @@
         </w:numPr>
         <w:jc w:val="both"/>
         <w:rPr>
-          <w:lang w:eastAsia="cs-CZ"/>
-        </w:rPr>
-      </w:pPr>
-      <w:r>
-        <w:rPr>
+          <w:sz w:val="24"/>
+          <w:szCs w:val="24"/>
+          <w:lang w:eastAsia="cs-CZ"/>
+        </w:rPr>
+      </w:pPr>
+      <w:r>
+        <w:rPr>
+          <w:sz w:val="24"/>
+          <w:szCs w:val="24"/>
           <w:lang w:eastAsia="cs-CZ"/>
         </w:rPr>
         <w:t>Grafický design je hodně špatný – vysoký kontrast a špatná volba barev</w:t>
+      </w:r>
+      <w:r>
+        <w:rPr>
+          <w:sz w:val="24"/>
+          <w:szCs w:val="24"/>
+          <w:lang w:eastAsia="cs-CZ"/>
+        </w:rPr>
+        <w:t>.</w:t>
       </w:r>
     </w:p>
     <w:p>
@@ -859,14 +1313,34 @@
         </w:numPr>
         <w:jc w:val="both"/>
         <w:rPr>
-          <w:lang w:eastAsia="cs-CZ"/>
-        </w:rPr>
-      </w:pPr>
-      <w:r>
-        <w:rPr>
-          <w:lang w:eastAsia="cs-CZ"/>
-        </w:rPr>
-        <w:t>Historie výpočtů chybí</w:t>
+          <w:sz w:val="24"/>
+          <w:szCs w:val="24"/>
+          <w:lang w:eastAsia="cs-CZ"/>
+        </w:rPr>
+      </w:pPr>
+      <w:r>
+        <w:rPr>
+          <w:sz w:val="24"/>
+          <w:szCs w:val="24"/>
+          <w:lang w:eastAsia="cs-CZ"/>
+        </w:rPr>
+        <w:t>Absence h</w:t>
+      </w:r>
+      <w:r>
+        <w:rPr>
+          <w:sz w:val="24"/>
+          <w:szCs w:val="24"/>
+          <w:lang w:eastAsia="cs-CZ"/>
+        </w:rPr>
+        <w:t>istorie výpočtů</w:t>
+      </w:r>
+      <w:r>
+        <w:rPr>
+          <w:sz w:val="24"/>
+          <w:szCs w:val="24"/>
+          <w:lang w:eastAsia="cs-CZ"/>
+        </w:rPr>
+        <w:t>, uživatelé nemůžou snadno zkontrolovat nebo se vrátit ke svým předchozím výpočtům.</w:t>
       </w:r>
     </w:p>
     <w:p>
@@ -875,6 +1349,8 @@
         <w:ind w:left="2136"/>
         <w:jc w:val="both"/>
         <w:rPr>
+          <w:sz w:val="24"/>
+          <w:szCs w:val="24"/>
           <w:lang w:eastAsia="cs-CZ"/>
         </w:rPr>
       </w:pPr>
@@ -888,11 +1364,15 @@
         </w:numPr>
         <w:jc w:val="both"/>
         <w:rPr>
-          <w:lang w:eastAsia="cs-CZ"/>
-        </w:rPr>
-      </w:pPr>
-      <w:r>
-        <w:rPr>
+          <w:sz w:val="24"/>
+          <w:szCs w:val="24"/>
+          <w:lang w:eastAsia="cs-CZ"/>
+        </w:rPr>
+      </w:pPr>
+      <w:r>
+        <w:rPr>
+          <w:sz w:val="24"/>
+          <w:szCs w:val="24"/>
           <w:lang w:eastAsia="cs-CZ"/>
         </w:rPr>
         <w:t>Microsoft kalkulačka</w:t>
@@ -903,17 +1383,23 @@
         <w:ind w:left="1416"/>
         <w:jc w:val="both"/>
         <w:rPr>
-          <w:lang w:eastAsia="cs-CZ"/>
-        </w:rPr>
-      </w:pPr>
-      <w:r>
-        <w:rPr>
+          <w:sz w:val="24"/>
+          <w:szCs w:val="24"/>
+          <w:lang w:eastAsia="cs-CZ"/>
+        </w:rPr>
+      </w:pPr>
+      <w:r>
+        <w:rPr>
+          <w:sz w:val="24"/>
+          <w:szCs w:val="24"/>
           <w:lang w:eastAsia="cs-CZ"/>
         </w:rPr>
         <w:t>Plusy:</w:t>
       </w:r>
       <w:r>
         <w:rPr>
+          <w:sz w:val="24"/>
+          <w:szCs w:val="24"/>
           <w:lang w:eastAsia="cs-CZ"/>
         </w:rPr>
         <w:t xml:space="preserve"> </w:t>
@@ -928,23 +1414,47 @@
         </w:numPr>
         <w:jc w:val="both"/>
         <w:rPr>
-          <w:lang w:eastAsia="cs-CZ"/>
-        </w:rPr>
-      </w:pPr>
-      <w:r>
-        <w:rPr>
-          <w:lang w:eastAsia="cs-CZ"/>
-        </w:rPr>
-        <w:t xml:space="preserve">Vzhled aplikace je pěkný, hezky zapadá do </w:t>
-      </w:r>
-      <w:r>
-        <w:rPr>
+          <w:sz w:val="24"/>
+          <w:szCs w:val="24"/>
+          <w:lang w:eastAsia="cs-CZ"/>
+        </w:rPr>
+      </w:pPr>
+      <w:r>
+        <w:rPr>
+          <w:sz w:val="24"/>
+          <w:szCs w:val="24"/>
+          <w:lang w:eastAsia="cs-CZ"/>
+        </w:rPr>
+        <w:t>Vzhled aplikace je pěkný,</w:t>
+      </w:r>
+      <w:r>
+        <w:rPr>
+          <w:sz w:val="24"/>
+          <w:szCs w:val="24"/>
+          <w:lang w:eastAsia="cs-CZ"/>
+        </w:rPr>
+        <w:t xml:space="preserve"> moderní vzhled,</w:t>
+      </w:r>
+      <w:r>
+        <w:rPr>
+          <w:sz w:val="24"/>
+          <w:szCs w:val="24"/>
+          <w:lang w:eastAsia="cs-CZ"/>
+        </w:rPr>
+        <w:t xml:space="preserve"> hezky zapadá do </w:t>
+      </w:r>
+      <w:r>
+        <w:rPr>
+          <w:sz w:val="24"/>
+          <w:szCs w:val="24"/>
           <w:lang w:eastAsia="cs-CZ"/>
         </w:rPr>
         <w:t>Windows</w:t>
       </w:r>
       <w:r>
         <w:rPr>
+          <w:sz w:val="24"/>
+          <w:szCs w:val="24"/>
           <w:lang w:eastAsia="cs-CZ"/>
         </w:rPr>
         <w:t xml:space="preserve"> 11. Žádný agresivní výběr barev.</w:t>
@@ -959,23 +1469,47 @@
         </w:numPr>
         <w:jc w:val="both"/>
         <w:rPr>
-          <w:lang w:eastAsia="cs-CZ"/>
-        </w:rPr>
-      </w:pPr>
-      <w:r>
-        <w:rPr>
+          <w:sz w:val="24"/>
+          <w:szCs w:val="24"/>
+          <w:lang w:eastAsia="cs-CZ"/>
+        </w:rPr>
+      </w:pPr>
+      <w:r>
+        <w:rPr>
+          <w:sz w:val="24"/>
+          <w:szCs w:val="24"/>
           <w:lang w:eastAsia="cs-CZ"/>
         </w:rPr>
         <w:t>Rozsáhlá funkčnost</w:t>
       </w:r>
       <w:r>
         <w:rPr>
-          <w:lang w:eastAsia="cs-CZ"/>
-        </w:rPr>
-        <w:t xml:space="preserve"> pro širší pole uživatelů.</w:t>
-      </w:r>
-      <w:r>
-        <w:rPr>
+          <w:sz w:val="24"/>
+          <w:szCs w:val="24"/>
+          <w:lang w:eastAsia="cs-CZ"/>
+        </w:rPr>
+        <w:t xml:space="preserve"> pro širší pole uživatelů</w:t>
+      </w:r>
+      <w:r>
+        <w:rPr>
+          <w:sz w:val="24"/>
+          <w:szCs w:val="24"/>
+          <w:lang w:eastAsia="cs-CZ"/>
+        </w:rPr>
+        <w:t>, od běžných operací po složitější matematické funkce</w:t>
+      </w:r>
+      <w:r>
+        <w:rPr>
+          <w:sz w:val="24"/>
+          <w:szCs w:val="24"/>
+          <w:lang w:eastAsia="cs-CZ"/>
+        </w:rPr>
+        <w:t>.</w:t>
+      </w:r>
+      <w:r>
+        <w:rPr>
+          <w:sz w:val="24"/>
+          <w:szCs w:val="24"/>
           <w:lang w:eastAsia="cs-CZ"/>
         </w:rPr>
         <w:t xml:space="preserve"> </w:t>
@@ -986,11 +1520,15 @@
         <w:ind w:left="1416"/>
         <w:jc w:val="both"/>
         <w:rPr>
-          <w:lang w:eastAsia="cs-CZ"/>
-        </w:rPr>
-      </w:pPr>
-      <w:r>
-        <w:rPr>
+          <w:sz w:val="24"/>
+          <w:szCs w:val="24"/>
+          <w:lang w:eastAsia="cs-CZ"/>
+        </w:rPr>
+      </w:pPr>
+      <w:r>
+        <w:rPr>
+          <w:sz w:val="24"/>
+          <w:szCs w:val="24"/>
           <w:lang w:eastAsia="cs-CZ"/>
         </w:rPr>
         <w:t>Mínusy:</w:t>
@@ -1005,17 +1543,39 @@
         </w:numPr>
         <w:jc w:val="both"/>
         <w:rPr>
-          <w:lang w:eastAsia="cs-CZ"/>
-        </w:rPr>
-      </w:pPr>
-      <w:r>
-        <w:rPr>
-          <w:lang w:eastAsia="cs-CZ"/>
-        </w:rPr>
-        <w:t>Rozpoložení tlačítek je trochu nešťastné a jejich moc, což je i vlastně plus,</w:t>
-      </w:r>
-      <w:r>
-        <w:rPr>
+          <w:sz w:val="24"/>
+          <w:szCs w:val="24"/>
+          <w:lang w:eastAsia="cs-CZ"/>
+        </w:rPr>
+      </w:pPr>
+      <w:r>
+        <w:rPr>
+          <w:sz w:val="24"/>
+          <w:szCs w:val="24"/>
+          <w:lang w:eastAsia="cs-CZ"/>
+        </w:rPr>
+        <w:t>Rozpoložení tlačítek je trochu nešťastné a je</w:t>
+      </w:r>
+      <w:r>
+        <w:rPr>
+          <w:sz w:val="24"/>
+          <w:szCs w:val="24"/>
+          <w:lang w:eastAsia="cs-CZ"/>
+        </w:rPr>
+        <w:t xml:space="preserve"> </w:t>
+      </w:r>
+      <w:r>
+        <w:rPr>
+          <w:sz w:val="24"/>
+          <w:szCs w:val="24"/>
+          <w:lang w:eastAsia="cs-CZ"/>
+        </w:rPr>
+        <w:t>jich moc, což je i vlastně plus,</w:t>
+      </w:r>
+      <w:r>
+        <w:rPr>
+          <w:sz w:val="24"/>
+          <w:szCs w:val="24"/>
           <w:lang w:eastAsia="cs-CZ"/>
         </w:rPr>
         <w:t xml:space="preserve"> ale tím se kalkulačka stává velice široce zaměřená a pro takzvaného normálního uživatele jsou některé funkce nepotřebné.</w:t>
@@ -1030,20 +1590,74 @@
         </w:numPr>
         <w:jc w:val="both"/>
         <w:rPr>
-          <w:lang w:eastAsia="cs-CZ"/>
-        </w:rPr>
-      </w:pPr>
-      <w:r>
-        <w:rPr>
-          <w:lang w:eastAsia="cs-CZ"/>
-        </w:rPr>
-        <w:t xml:space="preserve">U programátorské verze nerozlišené vynulování od </w:t>
-      </w:r>
-      <w:r>
-        <w:rPr>
-          <w:lang w:eastAsia="cs-CZ"/>
-        </w:rPr>
-        <w:t>hexadecimálního C.</w:t>
+          <w:sz w:val="24"/>
+          <w:szCs w:val="24"/>
+          <w:lang w:eastAsia="cs-CZ"/>
+        </w:rPr>
+      </w:pPr>
+      <w:r>
+        <w:rPr>
+          <w:sz w:val="24"/>
+          <w:szCs w:val="24"/>
+          <w:lang w:eastAsia="cs-CZ"/>
+        </w:rPr>
+        <w:t>U programátorské verze</w:t>
+      </w:r>
+      <w:r>
+        <w:rPr>
+          <w:sz w:val="24"/>
+          <w:szCs w:val="24"/>
+          <w:lang w:eastAsia="cs-CZ"/>
+        </w:rPr>
+        <w:t xml:space="preserve"> kalkulačky </w:t>
+      </w:r>
+      <w:r>
+        <w:rPr>
+          <w:sz w:val="24"/>
+          <w:szCs w:val="24"/>
+          <w:lang w:eastAsia="cs-CZ"/>
+        </w:rPr>
+        <w:t>nerozlišen</w:t>
+      </w:r>
+      <w:r>
+        <w:rPr>
+          <w:sz w:val="24"/>
+          <w:szCs w:val="24"/>
+          <w:lang w:eastAsia="cs-CZ"/>
+        </w:rPr>
+        <w:t xml:space="preserve">á funkce </w:t>
+      </w:r>
+      <w:r>
+        <w:rPr>
+          <w:sz w:val="24"/>
+          <w:szCs w:val="24"/>
+          <w:lang w:eastAsia="cs-CZ"/>
+        </w:rPr>
+        <w:t xml:space="preserve">vynulování od </w:t>
+      </w:r>
+      <w:r>
+        <w:rPr>
+          <w:sz w:val="24"/>
+          <w:szCs w:val="24"/>
+          <w:lang w:eastAsia="cs-CZ"/>
+        </w:rPr>
+        <w:t xml:space="preserve">hexadecimálního </w:t>
+      </w:r>
+      <w:r>
+        <w:rPr>
+          <w:sz w:val="24"/>
+          <w:szCs w:val="24"/>
+          <w:lang w:eastAsia="cs-CZ"/>
+        </w:rPr>
+        <w:t>vstupu ‚C‘</w:t>
+      </w:r>
+      <w:r>
+        <w:rPr>
+          <w:sz w:val="24"/>
+          <w:szCs w:val="24"/>
+          <w:lang w:eastAsia="cs-CZ"/>
+        </w:rPr>
+        <w:t>.</w:t>
       </w:r>
     </w:p>
     <w:p>
@@ -1055,25 +1669,51 @@
         </w:numPr>
         <w:jc w:val="both"/>
         <w:rPr>
-          <w:lang w:eastAsia="cs-CZ"/>
-        </w:rPr>
-      </w:pPr>
-      <w:r>
-        <w:rPr>
-          <w:lang w:eastAsia="cs-CZ"/>
-        </w:rPr>
-        <w:t>Menu výběru zaměření kalkulačky je špatně dimenzované vzhledem k velikosti aplikace.</w:t>
-      </w:r>
-    </w:p>
-    <w:p>
-      <w:pPr>
-        <w:pStyle w:val="Odstavecseseznamem"/>
-        <w:ind w:left="2136"/>
-        <w:jc w:val="both"/>
-        <w:rPr>
-          <w:lang w:eastAsia="cs-CZ"/>
-        </w:rPr>
-      </w:pPr>
+          <w:sz w:val="24"/>
+          <w:szCs w:val="24"/>
+          <w:lang w:eastAsia="cs-CZ"/>
+        </w:rPr>
+      </w:pPr>
+      <w:r>
+        <w:rPr>
+          <w:sz w:val="24"/>
+          <w:szCs w:val="24"/>
+          <w:lang w:eastAsia="cs-CZ"/>
+        </w:rPr>
+        <w:t xml:space="preserve">Menu výběru </w:t>
+      </w:r>
+      <w:r>
+        <w:rPr>
+          <w:sz w:val="24"/>
+          <w:szCs w:val="24"/>
+          <w:lang w:eastAsia="cs-CZ"/>
+        </w:rPr>
+        <w:t xml:space="preserve">mezi různými módy </w:t>
+      </w:r>
+      <w:r>
+        <w:rPr>
+          <w:sz w:val="24"/>
+          <w:szCs w:val="24"/>
+          <w:lang w:eastAsia="cs-CZ"/>
+        </w:rPr>
+        <w:t>kalkulačky je špatně dimenzované vzhledem k velikosti aplikace.</w:t>
+      </w:r>
+      <w:r>
+        <w:rPr>
+          <w:sz w:val="24"/>
+          <w:szCs w:val="24"/>
+          <w:lang w:eastAsia="cs-CZ"/>
+        </w:rPr>
+        <w:t xml:space="preserve"> Převodník je špatně integrovaný v menu.</w:t>
+      </w:r>
+      <w:r>
+        <w:rPr>
+          <w:sz w:val="24"/>
+          <w:szCs w:val="24"/>
+          <w:lang w:eastAsia="cs-CZ"/>
+        </w:rPr>
+        <w:br w:type="page"/>
+      </w:r>
     </w:p>
     <w:p>
       <w:pPr>
@@ -1084,13 +1724,18 @@
         </w:numPr>
         <w:jc w:val="both"/>
         <w:rPr>
-          <w:lang w:eastAsia="cs-CZ"/>
-        </w:rPr>
-      </w:pPr>
-      <w:r>
-        <w:rPr>
-          <w:lang w:eastAsia="cs-CZ"/>
-        </w:rPr>
+          <w:sz w:val="24"/>
+          <w:szCs w:val="24"/>
+          <w:lang w:eastAsia="cs-CZ"/>
+        </w:rPr>
+      </w:pPr>
+      <w:r>
+        <w:rPr>
+          <w:sz w:val="24"/>
+          <w:szCs w:val="24"/>
+          <w:lang w:eastAsia="cs-CZ"/>
+        </w:rPr>
+        <w:lastRenderedPageBreak/>
         <w:t>Google kalkulačka</w:t>
       </w:r>
     </w:p>
@@ -1099,14 +1744,39 @@
         <w:ind w:left="1416"/>
         <w:jc w:val="both"/>
         <w:rPr>
-          <w:lang w:eastAsia="cs-CZ"/>
-        </w:rPr>
-      </w:pPr>
-      <w:r>
-        <w:rPr>
+          <w:sz w:val="24"/>
+          <w:szCs w:val="24"/>
+          <w:lang w:eastAsia="cs-CZ"/>
+        </w:rPr>
+      </w:pPr>
+      <w:r>
+        <w:rPr>
+          <w:sz w:val="24"/>
+          <w:szCs w:val="24"/>
           <w:lang w:eastAsia="cs-CZ"/>
         </w:rPr>
         <w:t>Plusy:</w:t>
+      </w:r>
+    </w:p>
+    <w:p>
+      <w:pPr>
+        <w:pStyle w:val="Odstavecseseznamem"/>
+        <w:numPr>
+          <w:ilvl w:val="0"/>
+          <w:numId w:val="10"/>
+        </w:numPr>
+        <w:rPr>
+          <w:sz w:val="24"/>
+          <w:szCs w:val="24"/>
+          <w:lang w:eastAsia="cs-CZ"/>
+        </w:rPr>
+      </w:pPr>
+      <w:r>
+        <w:rPr>
+          <w:sz w:val="24"/>
+          <w:szCs w:val="24"/>
+        </w:rPr>
+        <w:t>Aplikace funguje na principu cloudových služeb, což znamená, že není potřeba provádět žádnou instalaci a uživatelé mají přístup k aplikaci kdekoli s internetovým připojením.</w:t>
       </w:r>
     </w:p>
     <w:p>
@@ -1118,14 +1788,61 @@
         </w:numPr>
         <w:jc w:val="both"/>
         <w:rPr>
-          <w:lang w:eastAsia="cs-CZ"/>
-        </w:rPr>
-      </w:pPr>
-      <w:r>
-        <w:rPr>
-          <w:lang w:eastAsia="cs-CZ"/>
-        </w:rPr>
-        <w:t>Jedná se o cloudovou aplikaci – nemusí se stahovat</w:t>
+          <w:sz w:val="24"/>
+          <w:szCs w:val="24"/>
+          <w:lang w:eastAsia="cs-CZ"/>
+        </w:rPr>
+      </w:pPr>
+      <w:r>
+        <w:rPr>
+          <w:sz w:val="24"/>
+          <w:szCs w:val="24"/>
+          <w:lang w:eastAsia="cs-CZ"/>
+        </w:rPr>
+        <w:t xml:space="preserve">Uživatelsky dobré rozpoložení – rozdělení tlačítek podle </w:t>
+      </w:r>
+      <w:r>
+        <w:rPr>
+          <w:sz w:val="24"/>
+          <w:szCs w:val="24"/>
+          <w:lang w:eastAsia="cs-CZ"/>
+        </w:rPr>
+        <w:t xml:space="preserve">jejich </w:t>
+      </w:r>
+      <w:r>
+        <w:rPr>
+          <w:sz w:val="24"/>
+          <w:szCs w:val="24"/>
+          <w:lang w:eastAsia="cs-CZ"/>
+        </w:rPr>
+        <w:t>funk</w:t>
+      </w:r>
+      <w:r>
+        <w:rPr>
+          <w:sz w:val="24"/>
+          <w:szCs w:val="24"/>
+          <w:lang w:eastAsia="cs-CZ"/>
+        </w:rPr>
+        <w:t>ce, což napomáhá intuitivnímu ovládání.</w:t>
+      </w:r>
+    </w:p>
+    <w:p>
+      <w:pPr>
+        <w:ind w:left="1416"/>
+        <w:jc w:val="both"/>
+        <w:rPr>
+          <w:sz w:val="24"/>
+          <w:szCs w:val="24"/>
+          <w:lang w:eastAsia="cs-CZ"/>
+        </w:rPr>
+      </w:pPr>
+      <w:r>
+        <w:rPr>
+          <w:sz w:val="24"/>
+          <w:szCs w:val="24"/>
+          <w:lang w:eastAsia="cs-CZ"/>
+        </w:rPr>
+        <w:t>Mínusy:</w:t>
       </w:r>
     </w:p>
     <w:p>
@@ -1137,29 +1854,42 @@
         </w:numPr>
         <w:jc w:val="both"/>
         <w:rPr>
-          <w:lang w:eastAsia="cs-CZ"/>
-        </w:rPr>
-      </w:pPr>
-      <w:r>
-        <w:rPr>
-          <w:lang w:eastAsia="cs-CZ"/>
-        </w:rPr>
-        <w:t>Uživatelsky dobré rozpoložení – rozdělení tlačítek podle funkčnosti</w:t>
-      </w:r>
-    </w:p>
-    <w:p>
-      <w:pPr>
-        <w:ind w:left="1416"/>
-        <w:jc w:val="both"/>
-        <w:rPr>
-          <w:lang w:eastAsia="cs-CZ"/>
-        </w:rPr>
-      </w:pPr>
-      <w:r>
-        <w:rPr>
-          <w:lang w:eastAsia="cs-CZ"/>
-        </w:rPr>
-        <w:t>Mínusy:</w:t>
+          <w:sz w:val="24"/>
+          <w:szCs w:val="24"/>
+          <w:lang w:eastAsia="cs-CZ"/>
+        </w:rPr>
+      </w:pPr>
+      <w:r>
+        <w:rPr>
+          <w:sz w:val="24"/>
+          <w:szCs w:val="24"/>
+          <w:lang w:eastAsia="cs-CZ"/>
+        </w:rPr>
+        <w:t>Omezená fun</w:t>
+      </w:r>
+      <w:r>
+        <w:rPr>
+          <w:sz w:val="24"/>
+          <w:szCs w:val="24"/>
+          <w:lang w:eastAsia="cs-CZ"/>
+        </w:rPr>
+        <w:t xml:space="preserve">kčnost – </w:t>
+      </w:r>
+      <w:r>
+        <w:rPr>
+          <w:sz w:val="24"/>
+          <w:szCs w:val="24"/>
+          <w:lang w:eastAsia="cs-CZ"/>
+        </w:rPr>
+        <w:t xml:space="preserve">nabízí </w:t>
+      </w:r>
+      <w:r>
+        <w:rPr>
+          <w:sz w:val="24"/>
+          <w:szCs w:val="24"/>
+          <w:lang w:eastAsia="cs-CZ"/>
+        </w:rPr>
+        <w:t>méně funkcí oproti klasické nebo Microsoft kalkulačky</w:t>
       </w:r>
     </w:p>
     <w:p>
@@ -1171,165 +1901,450 @@
         </w:numPr>
         <w:jc w:val="both"/>
         <w:rPr>
-          <w:lang w:eastAsia="cs-CZ"/>
-        </w:rPr>
-      </w:pPr>
-      <w:r>
-        <w:rPr>
-          <w:lang w:eastAsia="cs-CZ"/>
-        </w:rPr>
-        <w:t>Omezená fun</w:t>
-      </w:r>
-      <w:r>
-        <w:rPr>
-          <w:lang w:eastAsia="cs-CZ"/>
-        </w:rPr>
-        <w:t>kčnost – méně funkcí oproti klasické nebo Microsoft kalkulačky</w:t>
-      </w:r>
-    </w:p>
-    <w:p>
-      <w:pPr>
-        <w:pStyle w:val="Odstavecseseznamem"/>
-        <w:numPr>
-          <w:ilvl w:val="0"/>
-          <w:numId w:val="9"/>
-        </w:numPr>
+          <w:sz w:val="24"/>
+          <w:szCs w:val="24"/>
+          <w:lang w:eastAsia="cs-CZ"/>
+        </w:rPr>
+      </w:pPr>
+      <w:r>
+        <w:rPr>
+          <w:sz w:val="24"/>
+          <w:szCs w:val="24"/>
+          <w:lang w:eastAsia="cs-CZ"/>
+        </w:rPr>
+        <w:t xml:space="preserve">Je potřeba být připojený na internet abychom mohli </w:t>
+      </w:r>
+      <w:r>
+        <w:rPr>
+          <w:sz w:val="24"/>
+          <w:szCs w:val="24"/>
+          <w:lang w:eastAsia="cs-CZ"/>
+        </w:rPr>
+        <w:t>provádět výpočty</w:t>
+      </w:r>
+      <w:r>
+        <w:rPr>
+          <w:sz w:val="24"/>
+          <w:szCs w:val="24"/>
+          <w:lang w:eastAsia="cs-CZ"/>
+        </w:rPr>
+        <w:t>.</w:t>
+      </w:r>
+    </w:p>
+    <w:p>
+      <w:pPr>
         <w:jc w:val="both"/>
         <w:rPr>
-          <w:lang w:eastAsia="cs-CZ"/>
-        </w:rPr>
-      </w:pPr>
-      <w:r>
-        <w:rPr>
-          <w:lang w:eastAsia="cs-CZ"/>
+          <w:sz w:val="24"/>
+          <w:szCs w:val="24"/>
+          <w:lang w:eastAsia="cs-CZ"/>
+        </w:rPr>
+      </w:pPr>
+      <w:r>
+        <w:rPr>
+          <w:sz w:val="24"/>
+          <w:szCs w:val="24"/>
+          <w:lang w:eastAsia="cs-CZ"/>
+        </w:rPr>
+        <w:tab/>
+      </w:r>
+      <w:r>
+        <w:rPr>
+          <w:sz w:val="24"/>
+          <w:szCs w:val="24"/>
+          <w:lang w:eastAsia="cs-CZ"/>
+        </w:rPr>
+        <w:t xml:space="preserve">Po procházení výsledků z našeho průzkumu a pohledu na to, co už je venku na trhu, máme jasno v tom, co by naše nová kalkulačka měla umět. Všichni potřebují </w:t>
+      </w:r>
+      <w:r>
+        <w:rPr>
+          <w:sz w:val="24"/>
+          <w:szCs w:val="24"/>
+          <w:lang w:eastAsia="cs-CZ"/>
+        </w:rPr>
+        <w:t>klasické</w:t>
+      </w:r>
+      <w:r>
+        <w:rPr>
+          <w:sz w:val="24"/>
+          <w:szCs w:val="24"/>
+          <w:lang w:eastAsia="cs-CZ"/>
+        </w:rPr>
+        <w:t xml:space="preserve"> matematické operace</w:t>
+      </w:r>
+      <w:r>
+        <w:rPr>
+          <w:sz w:val="24"/>
+          <w:szCs w:val="24"/>
+          <w:lang w:eastAsia="cs-CZ"/>
+        </w:rPr>
+        <w:t>:</w:t>
+      </w:r>
+      <w:r>
+        <w:rPr>
+          <w:sz w:val="24"/>
+          <w:szCs w:val="24"/>
+          <w:lang w:eastAsia="cs-CZ"/>
+        </w:rPr>
+        <w:t xml:space="preserve"> sčítání, odčítání,</w:t>
+      </w:r>
+      <w:r>
+        <w:rPr>
+          <w:sz w:val="24"/>
+          <w:szCs w:val="24"/>
+          <w:lang w:eastAsia="cs-CZ"/>
+        </w:rPr>
+        <w:t xml:space="preserve"> násobení, dělení</w:t>
+      </w:r>
+      <w:r>
+        <w:rPr>
+          <w:sz w:val="24"/>
+          <w:szCs w:val="24"/>
+          <w:lang w:eastAsia="cs-CZ"/>
+        </w:rPr>
+        <w:t xml:space="preserve">. Ale taky jsme zjistili, že dost lidí ocení, když kalkulačka zvládne </w:t>
+      </w:r>
+      <w:r>
+        <w:rPr>
+          <w:sz w:val="24"/>
+          <w:szCs w:val="24"/>
+          <w:lang w:eastAsia="cs-CZ"/>
+        </w:rPr>
+        <w:t>i komplikovanější matematické funkce</w:t>
+      </w:r>
+      <w:r>
+        <w:rPr>
+          <w:sz w:val="24"/>
+          <w:szCs w:val="24"/>
+          <w:lang w:eastAsia="cs-CZ"/>
+        </w:rPr>
+        <w:t>, jako jsou mocniny</w:t>
+      </w:r>
+      <w:r>
+        <w:rPr>
+          <w:sz w:val="24"/>
+          <w:szCs w:val="24"/>
+          <w:lang w:eastAsia="cs-CZ"/>
+        </w:rPr>
+        <w:t xml:space="preserve">, </w:t>
+      </w:r>
+      <w:r>
+        <w:rPr>
+          <w:sz w:val="24"/>
+          <w:szCs w:val="24"/>
+          <w:lang w:eastAsia="cs-CZ"/>
+        </w:rPr>
+        <w:t>odmocniny</w:t>
+      </w:r>
+      <w:r>
+        <w:rPr>
+          <w:sz w:val="24"/>
+          <w:szCs w:val="24"/>
+          <w:lang w:eastAsia="cs-CZ"/>
+        </w:rPr>
+        <w:t xml:space="preserve"> </w:t>
+      </w:r>
+      <w:r>
+        <w:rPr>
+          <w:sz w:val="24"/>
+          <w:szCs w:val="24"/>
+          <w:lang w:eastAsia="cs-CZ"/>
+        </w:rPr>
+        <w:t>a trigonometrie</w:t>
+      </w:r>
+      <w:r>
+        <w:rPr>
+          <w:sz w:val="24"/>
+          <w:szCs w:val="24"/>
+          <w:lang w:eastAsia="cs-CZ"/>
+        </w:rPr>
+        <w:t xml:space="preserve">, nakonec jsme ještě přidali dvě konstanty, </w:t>
+      </w:r>
+      <w:r>
+        <w:rPr>
+          <w:rFonts w:cstheme="minorHAnsi"/>
+          <w:sz w:val="24"/>
+          <w:szCs w:val="24"/>
+          <w:lang w:eastAsia="cs-CZ"/>
+        </w:rPr>
+        <w:t>Pi</w:t>
+      </w:r>
+      <w:r>
+        <w:rPr>
+          <w:sz w:val="24"/>
+          <w:szCs w:val="24"/>
+          <w:lang w:eastAsia="cs-CZ"/>
+        </w:rPr>
+        <w:t xml:space="preserve"> a Eulerovo číslo.</w:t>
+      </w:r>
+    </w:p>
+    <w:p>
+      <w:pPr>
+        <w:ind w:firstLine="708"/>
+        <w:jc w:val="both"/>
+        <w:rPr>
+          <w:sz w:val="24"/>
+          <w:szCs w:val="24"/>
+          <w:lang w:eastAsia="cs-CZ"/>
+        </w:rPr>
+      </w:pPr>
+      <w:r>
+        <w:rPr>
+          <w:sz w:val="24"/>
+          <w:szCs w:val="24"/>
+          <w:lang w:eastAsia="cs-CZ"/>
+        </w:rPr>
+        <w:t>I když funkce jako například logaritmy nedostali v dotazníku tolik hlasů, rozhodli jsme se je implementovat, jelikož pro ně můžou najít využití náročnější uživatelé</w:t>
+      </w:r>
+      <w:r>
+        <w:rPr>
+          <w:sz w:val="24"/>
+          <w:szCs w:val="24"/>
+          <w:lang w:eastAsia="cs-CZ"/>
+        </w:rPr>
+        <w:t xml:space="preserve">. </w:t>
+      </w:r>
+      <w:r>
+        <w:rPr>
+          <w:sz w:val="24"/>
+          <w:szCs w:val="24"/>
+          <w:lang w:eastAsia="cs-CZ"/>
+        </w:rPr>
+        <w:t xml:space="preserve">Protože studujeme na informatické škole a naši testující uživatelé jsou studenti této školy, rozhodli jsme se implementovat i programátorskou část této kalkulačky. V této části je uživatel schopen převést čísla mezi vybranými číslicovými soustavami, zároveň může provádět základní operace s čísly ve stejné soustavě (sčítání, odčítání, </w:t>
+      </w:r>
+      <w:proofErr w:type="spellStart"/>
+      <w:r>
+        <w:rPr>
+          <w:sz w:val="24"/>
+          <w:szCs w:val="24"/>
+          <w:lang w:eastAsia="cs-CZ"/>
+        </w:rPr>
+        <w:t>bitshift</w:t>
+      </w:r>
+      <w:proofErr w:type="spellEnd"/>
+      <w:r>
+        <w:rPr>
+          <w:sz w:val="24"/>
+          <w:szCs w:val="24"/>
+          <w:lang w:eastAsia="cs-CZ"/>
+        </w:rPr>
+        <w:t>).</w:t>
+      </w:r>
+    </w:p>
+    <w:p>
+      <w:pPr>
+        <w:ind w:firstLine="708"/>
+        <w:jc w:val="both"/>
+        <w:rPr>
+          <w:sz w:val="24"/>
+          <w:szCs w:val="24"/>
+          <w:lang w:eastAsia="cs-CZ"/>
+        </w:rPr>
+      </w:pPr>
+      <w:r>
+        <w:rPr>
+          <w:sz w:val="24"/>
+          <w:szCs w:val="24"/>
+          <w:lang w:eastAsia="cs-CZ"/>
+        </w:rPr>
+        <w:t xml:space="preserve">Co se týče převodníku jednotek, </w:t>
+      </w:r>
+      <w:r>
+        <w:rPr>
+          <w:sz w:val="24"/>
+          <w:szCs w:val="24"/>
+          <w:lang w:eastAsia="cs-CZ"/>
+        </w:rPr>
+        <w:t>o ten se objevil velký zájem ze strany dotazovaných</w:t>
+      </w:r>
+      <w:r>
+        <w:rPr>
+          <w:sz w:val="24"/>
+          <w:szCs w:val="24"/>
+          <w:lang w:eastAsia="cs-CZ"/>
+        </w:rPr>
+        <w:t xml:space="preserve">, takže </w:t>
+      </w:r>
+      <w:r>
+        <w:rPr>
+          <w:sz w:val="24"/>
+          <w:szCs w:val="24"/>
+          <w:lang w:eastAsia="cs-CZ"/>
+        </w:rPr>
+        <w:t>jsme se jej také rozhodli zahrnout</w:t>
+      </w:r>
+      <w:r>
+        <w:rPr>
+          <w:sz w:val="24"/>
+          <w:szCs w:val="24"/>
+          <w:lang w:eastAsia="cs-CZ"/>
+        </w:rPr>
+        <w:t xml:space="preserve">. </w:t>
+      </w:r>
+      <w:r>
+        <w:rPr>
+          <w:sz w:val="24"/>
+          <w:szCs w:val="24"/>
+          <w:lang w:eastAsia="cs-CZ"/>
+        </w:rPr>
+        <w:t>Našim plánem je vylepšit uživatelský požitek převodníku, protože ten od Microsoftu nám nepřišel uživatelsky přívětiví</w:t>
+      </w:r>
+      <w:r>
+        <w:rPr>
+          <w:sz w:val="24"/>
+          <w:szCs w:val="24"/>
+          <w:lang w:eastAsia="cs-CZ"/>
+        </w:rPr>
+        <w:t>.</w:t>
+      </w:r>
+      <w:r>
+        <w:rPr>
+          <w:sz w:val="24"/>
+          <w:szCs w:val="24"/>
+          <w:lang w:eastAsia="cs-CZ"/>
+        </w:rPr>
+        <w:t xml:space="preserve"> Nakonec byla velká poptávka po historií výpočtů, tudíž jsme jí nemohli vynechat.</w:t>
+      </w:r>
+    </w:p>
+    <w:p>
+      <w:pPr>
+        <w:ind w:firstLine="708"/>
+        <w:jc w:val="both"/>
+        <w:rPr>
+          <w:sz w:val="24"/>
+          <w:szCs w:val="24"/>
+          <w:lang w:eastAsia="cs-CZ"/>
+        </w:rPr>
+      </w:pPr>
+      <w:r>
+        <w:rPr>
+          <w:sz w:val="24"/>
+          <w:szCs w:val="24"/>
+          <w:lang w:eastAsia="cs-CZ"/>
+        </w:rPr>
+        <w:t>N</w:t>
+      </w:r>
+      <w:r>
+        <w:rPr>
+          <w:sz w:val="24"/>
+          <w:szCs w:val="24"/>
+          <w:lang w:eastAsia="cs-CZ"/>
+        </w:rPr>
+        <w:t xml:space="preserve">a základě </w:t>
+      </w:r>
+      <w:r>
+        <w:rPr>
+          <w:sz w:val="24"/>
+          <w:szCs w:val="24"/>
+          <w:lang w:eastAsia="cs-CZ"/>
+        </w:rPr>
+        <w:t xml:space="preserve">toho </w:t>
+      </w:r>
+      <w:r>
+        <w:rPr>
+          <w:sz w:val="24"/>
+          <w:szCs w:val="24"/>
+          <w:lang w:eastAsia="cs-CZ"/>
+        </w:rPr>
+        <w:t>všeho</w:t>
+      </w:r>
+      <w:r>
+        <w:rPr>
+          <w:sz w:val="24"/>
+          <w:szCs w:val="24"/>
+          <w:lang w:eastAsia="cs-CZ"/>
+        </w:rPr>
+        <w:t xml:space="preserve"> jsme se rozhodli kalkulačku implementovat tak, aby obsahovala důležité funkce pro cílové uživatele a zároveň i komplexnější funkce pro náročnější uživatele, ale aby zůstala kalkulačka přehledná.</w:t>
+      </w:r>
+    </w:p>
+    <w:p>
+      <w:pPr>
+        <w:rPr>
+          <w:sz w:val="24"/>
+          <w:szCs w:val="24"/>
+          <w:lang w:eastAsia="cs-CZ"/>
+        </w:rPr>
+      </w:pPr>
+      <w:r>
+        <w:rPr>
+          <w:sz w:val="24"/>
+          <w:szCs w:val="24"/>
+          <w:lang w:eastAsia="cs-CZ"/>
+        </w:rPr>
+        <w:br w:type="page"/>
+      </w:r>
+    </w:p>
+    <w:p>
+      <w:pPr>
+        <w:pStyle w:val="Nadpis2"/>
+        <w:rPr>
+          <w:color w:val="auto"/>
+          <w:sz w:val="32"/>
+          <w:szCs w:val="32"/>
+        </w:rPr>
+      </w:pPr>
+      <w:r>
+        <w:rPr>
+          <w:color w:val="auto"/>
+          <w:sz w:val="32"/>
+          <w:szCs w:val="32"/>
         </w:rPr>
         <w:lastRenderedPageBreak/>
-        <w:t>Je potřeba být připojený na internet abychom mohli něco spočítat.</w:t>
-      </w:r>
-    </w:p>
-    <w:p>
-      <w:pPr>
-        <w:jc w:val="both"/>
-      </w:pPr>
-      <w:r>
-        <w:rPr>
-          <w:lang w:eastAsia="cs-CZ"/>
-        </w:rPr>
-        <w:tab/>
-        <w:t xml:space="preserve">Podle těchto dvou průzkumů jsme se rozhodli, že </w:t>
-      </w:r>
-      <w:r>
-        <w:rPr>
-          <w:lang w:eastAsia="cs-CZ"/>
-        </w:rPr>
-        <w:t xml:space="preserve">jeden z </w:t>
-      </w:r>
-      <w:r>
-        <w:rPr>
-          <w:lang w:eastAsia="cs-CZ"/>
-        </w:rPr>
-        <w:t>klíčov</w:t>
-      </w:r>
-      <w:r>
-        <w:rPr>
-          <w:lang w:eastAsia="cs-CZ"/>
-        </w:rPr>
-        <w:t>ých</w:t>
-      </w:r>
-      <w:r>
-        <w:rPr>
-          <w:lang w:eastAsia="cs-CZ"/>
-        </w:rPr>
-        <w:t xml:space="preserve"> bod</w:t>
-      </w:r>
-      <w:r>
-        <w:rPr>
-          <w:lang w:eastAsia="cs-CZ"/>
-        </w:rPr>
-        <w:t>ů</w:t>
-      </w:r>
-      <w:r>
-        <w:rPr>
-          <w:lang w:eastAsia="cs-CZ"/>
-        </w:rPr>
-        <w:t xml:space="preserve"> jsou</w:t>
-      </w:r>
-      <w:r>
-        <w:rPr>
-          <w:lang w:eastAsia="cs-CZ"/>
-        </w:rPr>
-        <w:t xml:space="preserve"> funkce/operace</w:t>
-      </w:r>
-      <w:r>
-        <w:rPr>
-          <w:lang w:eastAsia="cs-CZ"/>
-        </w:rPr>
-        <w:t>. Chtěli bychom hodně operací, ale abychom nepřehltili uživatele (</w:t>
-      </w:r>
-      <w:r>
-        <w:t xml:space="preserve">sčítaní, odčítaní, násobeni, děleni, mocniny, odmocniny, trigonometrie, </w:t>
-      </w:r>
-      <w:r>
-        <w:t>funkce,</w:t>
-      </w:r>
-      <w:r>
-        <w:t xml:space="preserve"> které obsahovaly konkurenční ap</w:t>
-      </w:r>
-      <w:r>
-        <w:t>likace</w:t>
-      </w:r>
-      <w:r>
-        <w:t xml:space="preserve"> – logaritmy, faktoriály)</w:t>
-      </w:r>
-      <w:r>
-        <w:t xml:space="preserve">. Pro uživatele je důležitý převodník jednotek, tudíž bychom ho chtěli </w:t>
-      </w:r>
-      <w:r>
-        <w:t>ponechat,</w:t>
-      </w:r>
-      <w:r>
-        <w:t xml:space="preserve"> a hlavně trochu vylepšit přehlednost </w:t>
-      </w:r>
-      <w:r>
-        <w:t xml:space="preserve">této časti a poučit se z aplikace Microsoftu. Protože jsme na programátorské škole a většina testovaných uživatelů jsou programátoři chceme zařadit do funkcí kalkulačky i početní operace s číselnými soustavami (sčítání, odčítání), tak i převody v nich. </w:t>
-      </w:r>
-    </w:p>
-    <w:p>
-      <w:pPr>
-        <w:pStyle w:val="Nadpis2"/>
-        <w:rPr>
-          <w:color w:val="auto"/>
-        </w:rPr>
-      </w:pPr>
-      <w:r>
-        <w:rPr>
-          <w:color w:val="auto"/>
-        </w:rPr>
         <w:t>Návrh aplikace</w:t>
       </w:r>
     </w:p>
     <w:p>
-      <w:r>
+      <w:pPr>
+        <w:rPr>
+          <w:sz w:val="24"/>
+          <w:szCs w:val="24"/>
+        </w:rPr>
+      </w:pPr>
+      <w:r>
+        <w:rPr>
+          <w:sz w:val="24"/>
+          <w:szCs w:val="24"/>
+        </w:rPr>
         <w:tab/>
         <w:t xml:space="preserve">Vybrali jsme si druhé rozdělení práce, což znamená, že vytváříme jednu aplikaci, kde každý z nás </w:t>
       </w:r>
       <w:proofErr w:type="gramStart"/>
       <w:r>
+        <w:rPr>
+          <w:sz w:val="24"/>
+          <w:szCs w:val="24"/>
+        </w:rPr>
         <w:t>vytváří</w:t>
       </w:r>
       <w:proofErr w:type="gramEnd"/>
       <w:r>
+        <w:rPr>
+          <w:sz w:val="24"/>
+          <w:szCs w:val="24"/>
+        </w:rPr>
         <w:t xml:space="preserve"> jednu část. Rozdělili jsme si části takto: Standardní kalkulačka – Adam Dalibor Jurčík, Převodník jednotek – Antonín </w:t>
       </w:r>
       <w:proofErr w:type="spellStart"/>
       <w:r>
+        <w:rPr>
+          <w:sz w:val="24"/>
+          <w:szCs w:val="24"/>
+        </w:rPr>
         <w:t>Štoll</w:t>
       </w:r>
       <w:proofErr w:type="spellEnd"/>
       <w:r>
+        <w:rPr>
+          <w:sz w:val="24"/>
+          <w:szCs w:val="24"/>
+        </w:rPr>
         <w:t xml:space="preserve"> a Programátorská kalkulačka – David Zahálka.</w:t>
       </w:r>
       <w:r>
+        <w:rPr>
+          <w:sz w:val="24"/>
+          <w:szCs w:val="24"/>
+        </w:rPr>
         <w:t xml:space="preserve"> </w:t>
       </w:r>
     </w:p>
@@ -1338,23 +2353,45 @@
         <w:pStyle w:val="Nadpis3"/>
         <w:rPr>
           <w:color w:val="auto"/>
+          <w:sz w:val="32"/>
+          <w:szCs w:val="32"/>
         </w:rPr>
       </w:pPr>
       <w:r>
         <w:rPr>
           <w:color w:val="auto"/>
+          <w:sz w:val="32"/>
+          <w:szCs w:val="32"/>
         </w:rPr>
         <w:t xml:space="preserve">Standardní kalkulačka </w:t>
       </w:r>
     </w:p>
     <w:p>
-      <w:r>
+      <w:pPr>
+        <w:rPr>
+          <w:sz w:val="24"/>
+          <w:szCs w:val="24"/>
+        </w:rPr>
+      </w:pPr>
+      <w:r>
+        <w:rPr>
+          <w:sz w:val="24"/>
+          <w:szCs w:val="24"/>
+        </w:rPr>
         <w:tab/>
       </w:r>
       <w:r>
+        <w:rPr>
+          <w:sz w:val="24"/>
+          <w:szCs w:val="24"/>
+        </w:rPr>
         <w:t>První bod, kterého se chci dr</w:t>
       </w:r>
       <w:r>
+        <w:rPr>
+          <w:sz w:val="24"/>
+          <w:szCs w:val="24"/>
+        </w:rPr>
         <w:t>žet, aby byla kalkulačka přehledná. Tlačítka jsou seskupena do skupin a rozděleny podle barvy. Tlačítko pro rovná se je pak dvoumístné, aby bylo jasně odlišitelné od ostatních. Příklad se píše do vrchního políčka a po stlačení „vypočítat“, se přesune do historie (textové pole pod příkladem). Operace, které v naší kalkulačce jsou ty nejpoužívanější a k tomu jsme přidali pár bonusových.</w:t>
       </w:r>
     </w:p>
@@ -1363,40 +2400,82 @@
         <w:pStyle w:val="Nadpis4"/>
         <w:rPr>
           <w:color w:val="auto"/>
-        </w:rPr>
-      </w:pPr>
-      <w:r>
+          <w:sz w:val="24"/>
+          <w:szCs w:val="24"/>
+        </w:rPr>
+      </w:pPr>
+      <w:r>
+        <w:rPr>
+          <w:sz w:val="24"/>
+          <w:szCs w:val="24"/>
+        </w:rPr>
         <w:tab/>
       </w:r>
       <w:r>
         <w:rPr>
           <w:color w:val="auto"/>
+          <w:sz w:val="32"/>
+          <w:szCs w:val="32"/>
         </w:rPr>
         <w:t>Testování</w:t>
       </w:r>
     </w:p>
     <w:p>
-      <w:r>
+      <w:pPr>
+        <w:rPr>
+          <w:sz w:val="24"/>
+          <w:szCs w:val="24"/>
+        </w:rPr>
+      </w:pPr>
+      <w:r>
+        <w:rPr>
+          <w:sz w:val="24"/>
+          <w:szCs w:val="24"/>
+        </w:rPr>
         <w:tab/>
       </w:r>
       <w:r>
+        <w:rPr>
+          <w:sz w:val="24"/>
+          <w:szCs w:val="24"/>
+        </w:rPr>
         <w:t xml:space="preserve">Bude potřeba zjistit, jestli se uživatelé dokážou lépe orientovat v této kalkulačce než v ostatních. Hlavní metrika bude čas a jejich prvotní pohled, kdy se jich </w:t>
       </w:r>
       <w:r>
+        <w:rPr>
+          <w:sz w:val="24"/>
+          <w:szCs w:val="24"/>
+        </w:rPr>
         <w:t>zeptám,</w:t>
       </w:r>
       <w:r>
+        <w:rPr>
+          <w:sz w:val="24"/>
+          <w:szCs w:val="24"/>
+        </w:rPr>
         <w:t xml:space="preserve"> zda vidí „toto“ tlačítko</w:t>
       </w:r>
       <w:r>
+        <w:rPr>
+          <w:sz w:val="24"/>
+          <w:szCs w:val="24"/>
+        </w:rPr>
         <w:t xml:space="preserve">. Bude se hodnotit celková orientace v aplikaci a rychlost, za kterou </w:t>
       </w:r>
       <w:proofErr w:type="gramStart"/>
       <w:r>
+        <w:rPr>
+          <w:sz w:val="24"/>
+          <w:szCs w:val="24"/>
+        </w:rPr>
         <w:t>dokáží</w:t>
       </w:r>
       <w:proofErr w:type="gramEnd"/>
       <w:r>
+        <w:rPr>
+          <w:sz w:val="24"/>
+          <w:szCs w:val="24"/>
+        </w:rPr>
         <w:t xml:space="preserve"> uživatelé najít dané tlačítko. </w:t>
       </w:r>
     </w:p>
@@ -1405,11 +2484,15 @@
         <w:pStyle w:val="Nadpis3"/>
         <w:rPr>
           <w:color w:val="auto"/>
+          <w:sz w:val="32"/>
+          <w:szCs w:val="32"/>
         </w:rPr>
       </w:pPr>
       <w:r>
         <w:rPr>
           <w:color w:val="auto"/>
+          <w:sz w:val="32"/>
+          <w:szCs w:val="32"/>
         </w:rPr>
         <w:t>Převodník jednotek</w:t>
       </w:r>
@@ -1417,15 +2500,18 @@
     <w:p>
       <w:pPr>
         <w:rPr>
+          <w:sz w:val="24"/>
+          <w:szCs w:val="24"/>
           <w:vertAlign w:val="superscript"/>
         </w:rPr>
       </w:pPr>
       <w:r>
+        <w:rPr>
+          <w:sz w:val="24"/>
+          <w:szCs w:val="24"/>
+        </w:rPr>
         <w:tab/>
-        <w:t>Tonda</w:t>
-      </w:r>
-      <w:r>
-        <w:t xml:space="preserve"> popis návrhu</w:t>
+        <w:t>Tonda popis návrhu</w:t>
       </w:r>
     </w:p>
     <w:p>
@@ -1433,20 +2519,38 @@
         <w:pStyle w:val="Nadpis4"/>
         <w:rPr>
           <w:color w:val="auto"/>
-        </w:rPr>
-      </w:pPr>
-      <w:r>
+          <w:sz w:val="24"/>
+          <w:szCs w:val="24"/>
+        </w:rPr>
+      </w:pPr>
+      <w:r>
+        <w:rPr>
+          <w:sz w:val="24"/>
+          <w:szCs w:val="24"/>
+        </w:rPr>
         <w:tab/>
       </w:r>
       <w:r>
         <w:rPr>
           <w:color w:val="auto"/>
+          <w:sz w:val="28"/>
+          <w:szCs w:val="28"/>
         </w:rPr>
         <w:t>Testování</w:t>
       </w:r>
     </w:p>
     <w:p>
-      <w:r>
+      <w:pPr>
+        <w:rPr>
+          <w:sz w:val="24"/>
+          <w:szCs w:val="24"/>
+        </w:rPr>
+      </w:pPr>
+      <w:r>
+        <w:rPr>
+          <w:sz w:val="24"/>
+          <w:szCs w:val="24"/>
+        </w:rPr>
         <w:tab/>
         <w:t>Popis testování</w:t>
       </w:r>
@@ -1456,17 +2560,31 @@
         <w:pStyle w:val="Nadpis3"/>
         <w:rPr>
           <w:color w:val="auto"/>
+          <w:sz w:val="32"/>
+          <w:szCs w:val="32"/>
         </w:rPr>
       </w:pPr>
       <w:r>
         <w:rPr>
           <w:color w:val="auto"/>
+          <w:sz w:val="32"/>
+          <w:szCs w:val="32"/>
         </w:rPr>
         <w:t>Programátorská kalkulačka</w:t>
       </w:r>
     </w:p>
     <w:p>
-      <w:r>
+      <w:pPr>
+        <w:rPr>
+          <w:sz w:val="24"/>
+          <w:szCs w:val="24"/>
+        </w:rPr>
+      </w:pPr>
+      <w:r>
+        <w:rPr>
+          <w:sz w:val="24"/>
+          <w:szCs w:val="24"/>
+        </w:rPr>
         <w:tab/>
         <w:t>David popis návrhu</w:t>
       </w:r>
@@ -1476,14 +2594,22 @@
         <w:pStyle w:val="Nadpis4"/>
         <w:rPr>
           <w:color w:val="auto"/>
-        </w:rPr>
-      </w:pPr>
-      <w:r>
+          <w:sz w:val="28"/>
+          <w:szCs w:val="28"/>
+        </w:rPr>
+      </w:pPr>
+      <w:r>
+        <w:rPr>
+          <w:sz w:val="28"/>
+          <w:szCs w:val="28"/>
+        </w:rPr>
         <w:tab/>
       </w:r>
       <w:r>
         <w:rPr>
           <w:color w:val="auto"/>
+          <w:sz w:val="28"/>
+          <w:szCs w:val="28"/>
         </w:rPr>
         <w:t>Testování</w:t>
       </w:r>
@@ -1491,14 +2617,26 @@
     <w:p>
       <w:pPr>
         <w:ind w:firstLine="708"/>
-      </w:pPr>
-      <w:r>
+        <w:rPr>
+          <w:sz w:val="24"/>
+          <w:szCs w:val="24"/>
+        </w:rPr>
+      </w:pPr>
+      <w:r>
+        <w:rPr>
+          <w:sz w:val="24"/>
+          <w:szCs w:val="24"/>
+        </w:rPr>
         <w:t>Popis testování</w:t>
       </w:r>
     </w:p>
     <w:p>
       <w:pPr>
         <w:ind w:firstLine="708"/>
+        <w:rPr>
+          <w:sz w:val="24"/>
+          <w:szCs w:val="24"/>
+        </w:rPr>
       </w:pPr>
     </w:p>
     <w:p>
@@ -1506,17 +2644,31 @@
         <w:pStyle w:val="Nadpis2"/>
         <w:rPr>
           <w:color w:val="auto"/>
+          <w:sz w:val="32"/>
+          <w:szCs w:val="32"/>
         </w:rPr>
       </w:pPr>
       <w:r>
         <w:rPr>
           <w:color w:val="auto"/>
+          <w:sz w:val="32"/>
+          <w:szCs w:val="32"/>
         </w:rPr>
         <w:t>Technické řešení</w:t>
       </w:r>
     </w:p>
     <w:p>
-      <w:r>
+      <w:pPr>
+        <w:rPr>
+          <w:sz w:val="24"/>
+          <w:szCs w:val="24"/>
+        </w:rPr>
+      </w:pPr>
+      <w:r>
+        <w:rPr>
+          <w:sz w:val="24"/>
+          <w:szCs w:val="24"/>
+        </w:rPr>
         <w:tab/>
       </w:r>
     </w:p>
@@ -1759,6 +2911,119 @@
     </w:lvl>
   </w:abstractNum>
   <w:abstractNum w:abstractNumId="2" w15:restartNumberingAfterBreak="0">
+    <w:nsid w:val="142A3E36"/>
+    <w:multiLevelType w:val="hybridMultilevel"/>
+    <w:tmpl w:val="C54A49A0"/>
+    <w:lvl w:ilvl="0" w:tplc="04050001">
+      <w:start w:val="1"/>
+      <w:numFmt w:val="bullet"/>
+      <w:lvlText w:val=""/>
+      <w:lvlJc w:val="left"/>
+      <w:pPr>
+        <w:ind w:left="2136" w:hanging="360"/>
+      </w:pPr>
+      <w:rPr>
+        <w:rFonts w:ascii="Symbol" w:hAnsi="Symbol" w:hint="default"/>
+      </w:rPr>
+    </w:lvl>
+    <w:lvl w:ilvl="1" w:tplc="04050003" w:tentative="1">
+      <w:start w:val="1"/>
+      <w:numFmt w:val="bullet"/>
+      <w:lvlText w:val="o"/>
+      <w:lvlJc w:val="left"/>
+      <w:pPr>
+        <w:ind w:left="2856" w:hanging="360"/>
+      </w:pPr>
+      <w:rPr>
+        <w:rFonts w:ascii="Courier New" w:hAnsi="Courier New" w:cs="Courier New" w:hint="default"/>
+      </w:rPr>
+    </w:lvl>
+    <w:lvl w:ilvl="2" w:tplc="04050005" w:tentative="1">
+      <w:start w:val="1"/>
+      <w:numFmt w:val="bullet"/>
+      <w:lvlText w:val=""/>
+      <w:lvlJc w:val="left"/>
+      <w:pPr>
+        <w:ind w:left="3576" w:hanging="360"/>
+      </w:pPr>
+      <w:rPr>
+        <w:rFonts w:ascii="Wingdings" w:hAnsi="Wingdings" w:hint="default"/>
+      </w:rPr>
+    </w:lvl>
+    <w:lvl w:ilvl="3" w:tplc="04050001" w:tentative="1">
+      <w:start w:val="1"/>
+      <w:numFmt w:val="bullet"/>
+      <w:lvlText w:val=""/>
+      <w:lvlJc w:val="left"/>
+      <w:pPr>
+        <w:ind w:left="4296" w:hanging="360"/>
+      </w:pPr>
+      <w:rPr>
+        <w:rFonts w:ascii="Symbol" w:hAnsi="Symbol" w:hint="default"/>
+      </w:rPr>
+    </w:lvl>
+    <w:lvl w:ilvl="4" w:tplc="04050003" w:tentative="1">
+      <w:start w:val="1"/>
+      <w:numFmt w:val="bullet"/>
+      <w:lvlText w:val="o"/>
+      <w:lvlJc w:val="left"/>
+      <w:pPr>
+        <w:ind w:left="5016" w:hanging="360"/>
+      </w:pPr>
+      <w:rPr>
+        <w:rFonts w:ascii="Courier New" w:hAnsi="Courier New" w:cs="Courier New" w:hint="default"/>
+      </w:rPr>
+    </w:lvl>
+    <w:lvl w:ilvl="5" w:tplc="04050005" w:tentative="1">
+      <w:start w:val="1"/>
+      <w:numFmt w:val="bullet"/>
+      <w:lvlText w:val=""/>
+      <w:lvlJc w:val="left"/>
+      <w:pPr>
+        <w:ind w:left="5736" w:hanging="360"/>
+      </w:pPr>
+      <w:rPr>
+        <w:rFonts w:ascii="Wingdings" w:hAnsi="Wingdings" w:hint="default"/>
+      </w:rPr>
+    </w:lvl>
+    <w:lvl w:ilvl="6" w:tplc="04050001" w:tentative="1">
+      <w:start w:val="1"/>
+      <w:numFmt w:val="bullet"/>
+      <w:lvlText w:val=""/>
+      <w:lvlJc w:val="left"/>
+      <w:pPr>
+        <w:ind w:left="6456" w:hanging="360"/>
+      </w:pPr>
+      <w:rPr>
+        <w:rFonts w:ascii="Symbol" w:hAnsi="Symbol" w:hint="default"/>
+      </w:rPr>
+    </w:lvl>
+    <w:lvl w:ilvl="7" w:tplc="04050003" w:tentative="1">
+      <w:start w:val="1"/>
+      <w:numFmt w:val="bullet"/>
+      <w:lvlText w:val="o"/>
+      <w:lvlJc w:val="left"/>
+      <w:pPr>
+        <w:ind w:left="7176" w:hanging="360"/>
+      </w:pPr>
+      <w:rPr>
+        <w:rFonts w:ascii="Courier New" w:hAnsi="Courier New" w:cs="Courier New" w:hint="default"/>
+      </w:rPr>
+    </w:lvl>
+    <w:lvl w:ilvl="8" w:tplc="04050005" w:tentative="1">
+      <w:start w:val="1"/>
+      <w:numFmt w:val="bullet"/>
+      <w:lvlText w:val=""/>
+      <w:lvlJc w:val="left"/>
+      <w:pPr>
+        <w:ind w:left="7896" w:hanging="360"/>
+      </w:pPr>
+      <w:rPr>
+        <w:rFonts w:ascii="Wingdings" w:hAnsi="Wingdings" w:hint="default"/>
+      </w:rPr>
+    </w:lvl>
+  </w:abstractNum>
+  <w:abstractNum w:abstractNumId="3" w15:restartNumberingAfterBreak="0">
     <w:nsid w:val="16834512"/>
     <w:multiLevelType w:val="hybridMultilevel"/>
     <w:tmpl w:val="1892EDC8"/>
@@ -1871,7 +3136,7 @@
       </w:rPr>
     </w:lvl>
   </w:abstractNum>
-  <w:abstractNum w:abstractNumId="3" w15:restartNumberingAfterBreak="0">
+  <w:abstractNum w:abstractNumId="4" w15:restartNumberingAfterBreak="0">
     <w:nsid w:val="1E4C019A"/>
     <w:multiLevelType w:val="hybridMultilevel"/>
     <w:tmpl w:val="216A3280"/>
@@ -1984,7 +3249,7 @@
       </w:rPr>
     </w:lvl>
   </w:abstractNum>
-  <w:abstractNum w:abstractNumId="4" w15:restartNumberingAfterBreak="0">
+  <w:abstractNum w:abstractNumId="5" w15:restartNumberingAfterBreak="0">
     <w:nsid w:val="2B0C33ED"/>
     <w:multiLevelType w:val="hybridMultilevel"/>
     <w:tmpl w:val="929622DE"/>
@@ -2097,7 +3362,7 @@
       </w:rPr>
     </w:lvl>
   </w:abstractNum>
-  <w:abstractNum w:abstractNumId="5" w15:restartNumberingAfterBreak="0">
+  <w:abstractNum w:abstractNumId="6" w15:restartNumberingAfterBreak="0">
     <w:nsid w:val="59500C86"/>
     <w:multiLevelType w:val="hybridMultilevel"/>
     <w:tmpl w:val="0B62EC80"/>
@@ -2210,7 +3475,7 @@
       </w:rPr>
     </w:lvl>
   </w:abstractNum>
-  <w:abstractNum w:abstractNumId="6" w15:restartNumberingAfterBreak="0">
+  <w:abstractNum w:abstractNumId="7" w15:restartNumberingAfterBreak="0">
     <w:nsid w:val="65717941"/>
     <w:multiLevelType w:val="hybridMultilevel"/>
     <w:tmpl w:val="8DFA554A"/>
@@ -2323,7 +3588,7 @@
       </w:rPr>
     </w:lvl>
   </w:abstractNum>
-  <w:abstractNum w:abstractNumId="7" w15:restartNumberingAfterBreak="0">
+  <w:abstractNum w:abstractNumId="8" w15:restartNumberingAfterBreak="0">
     <w:nsid w:val="6E95276B"/>
     <w:multiLevelType w:val="hybridMultilevel"/>
     <w:tmpl w:val="BA5E3F98"/>
@@ -2409,7 +3674,7 @@
       </w:pPr>
     </w:lvl>
   </w:abstractNum>
-  <w:abstractNum w:abstractNumId="8" w15:restartNumberingAfterBreak="0">
+  <w:abstractNum w:abstractNumId="9" w15:restartNumberingAfterBreak="0">
     <w:nsid w:val="78827742"/>
     <w:multiLevelType w:val="hybridMultilevel"/>
     <w:tmpl w:val="5A3066C0"/>
@@ -2523,31 +3788,34 @@
     </w:lvl>
   </w:abstractNum>
   <w:num w:numId="1" w16cid:durableId="1950694274">
+    <w:abstractNumId w:val="5"/>
+  </w:num>
+  <w:num w:numId="2" w16cid:durableId="758253784">
+    <w:abstractNumId w:val="7"/>
+  </w:num>
+  <w:num w:numId="3" w16cid:durableId="623343984">
+    <w:abstractNumId w:val="3"/>
+  </w:num>
+  <w:num w:numId="4" w16cid:durableId="509224999">
     <w:abstractNumId w:val="4"/>
   </w:num>
-  <w:num w:numId="2" w16cid:durableId="758253784">
+  <w:num w:numId="5" w16cid:durableId="702629854">
     <w:abstractNumId w:val="6"/>
   </w:num>
-  <w:num w:numId="3" w16cid:durableId="623343984">
-    <w:abstractNumId w:val="2"/>
-  </w:num>
-  <w:num w:numId="4" w16cid:durableId="509224999">
-    <w:abstractNumId w:val="3"/>
-  </w:num>
-  <w:num w:numId="5" w16cid:durableId="702629854">
-    <w:abstractNumId w:val="5"/>
-  </w:num>
   <w:num w:numId="6" w16cid:durableId="1576625531">
-    <w:abstractNumId w:val="7"/>
+    <w:abstractNumId w:val="8"/>
   </w:num>
   <w:num w:numId="7" w16cid:durableId="328754619">
-    <w:abstractNumId w:val="8"/>
+    <w:abstractNumId w:val="9"/>
   </w:num>
   <w:num w:numId="8" w16cid:durableId="1837568591">
     <w:abstractNumId w:val="1"/>
   </w:num>
   <w:num w:numId="9" w16cid:durableId="1260529252">
     <w:abstractNumId w:val="0"/>
+  </w:num>
+  <w:num w:numId="10" w16cid:durableId="1377118894">
+    <w:abstractNumId w:val="2"/>
   </w:num>
 </w:numbering>
 </file>
@@ -3130,6 +4398,45 @@
       <w:color w:val="2F5496" w:themeColor="accent1" w:themeShade="BF"/>
     </w:rPr>
   </w:style>
+  <w:style w:type="paragraph" w:styleId="Normlnweb">
+    <w:name w:val="Normal (Web)"/>
+    <w:basedOn w:val="Normln"/>
+    <w:uiPriority w:val="99"/>
+    <w:semiHidden/>
+    <w:unhideWhenUsed/>
+    <w:rsid w:val="00965877"/>
+    <w:pPr>
+      <w:spacing w:before="100" w:beforeAutospacing="1" w:after="100" w:afterAutospacing="1" w:line="240" w:lineRule="auto"/>
+    </w:pPr>
+    <w:rPr>
+      <w:rFonts w:ascii="Times New Roman" w:eastAsia="Times New Roman" w:hAnsi="Times New Roman" w:cs="Times New Roman"/>
+      <w:kern w:val="0"/>
+      <w:sz w:val="24"/>
+      <w:szCs w:val="24"/>
+      <w:lang w:eastAsia="cs-CZ"/>
+      <w14:ligatures w14:val="none"/>
+    </w:rPr>
+  </w:style>
+  <w:style w:type="character" w:styleId="Siln">
+    <w:name w:val="Strong"/>
+    <w:basedOn w:val="Standardnpsmoodstavce"/>
+    <w:uiPriority w:val="22"/>
+    <w:qFormat/>
+    <w:rsid w:val="00965877"/>
+    <w:rPr>
+      <w:b/>
+      <w:bCs/>
+    </w:rPr>
+  </w:style>
+  <w:style w:type="paragraph" w:styleId="Bezmezer">
+    <w:name w:val="No Spacing"/>
+    <w:uiPriority w:val="1"/>
+    <w:qFormat/>
+    <w:rsid w:val="00965877"/>
+    <w:pPr>
+      <w:spacing w:after="0" w:line="240" w:lineRule="auto"/>
+    </w:pPr>
+  </w:style>
 </w:styles>
 </file>
 

</xml_diff>

<commit_message>
Programátorská část - dokumentace
</commit_message>
<xml_diff>
--- a/DOC/Zprava_o_navrhu.docx
+++ b/DOC/Zprava_o_navrhu.docx
@@ -2575,42 +2575,211 @@
     </w:p>
     <w:p>
       <w:pPr>
-        <w:rPr>
-          <w:sz w:val="24"/>
-          <w:szCs w:val="24"/>
-        </w:rPr>
-      </w:pPr>
-      <w:r>
-        <w:rPr>
-          <w:sz w:val="24"/>
-          <w:szCs w:val="24"/>
-        </w:rPr>
+        <w:ind w:firstLine="708"/>
+        <w:rPr>
+          <w:sz w:val="24"/>
+          <w:szCs w:val="24"/>
+        </w:rPr>
+      </w:pPr>
+      <w:r>
+        <w:rPr>
+          <w:sz w:val="24"/>
+          <w:szCs w:val="24"/>
+        </w:rPr>
+        <w:t xml:space="preserve">Tato </w:t>
+      </w:r>
+      <w:r>
+        <w:rPr>
+          <w:sz w:val="24"/>
+          <w:szCs w:val="24"/>
+        </w:rPr>
+        <w:t xml:space="preserve">část </w:t>
+      </w:r>
+      <w:r>
+        <w:rPr>
+          <w:sz w:val="24"/>
+          <w:szCs w:val="24"/>
+        </w:rPr>
+        <w:t>kalkulačk</w:t>
+      </w:r>
+      <w:r>
+        <w:rPr>
+          <w:sz w:val="24"/>
+          <w:szCs w:val="24"/>
+        </w:rPr>
+        <w:t>y</w:t>
+      </w:r>
+      <w:r>
+        <w:rPr>
+          <w:sz w:val="24"/>
+          <w:szCs w:val="24"/>
+        </w:rPr>
+        <w:t xml:space="preserve"> je navržena tak, aby usnadnila práci programátorů </w:t>
+      </w:r>
+      <w:r>
+        <w:rPr>
+          <w:sz w:val="24"/>
+          <w:szCs w:val="24"/>
+        </w:rPr>
+        <w:t>a</w:t>
+      </w:r>
+      <w:r>
+        <w:rPr>
+          <w:sz w:val="24"/>
+          <w:szCs w:val="24"/>
+        </w:rPr>
+        <w:t xml:space="preserve"> zároveň poskytla všestrannost pro každodenní výpočty a vzdělávací účely. Naše cílová skupina zahrnuje jak profesionální vývojáře softwar</w:t>
+      </w:r>
+      <w:r>
+        <w:rPr>
+          <w:sz w:val="24"/>
+          <w:szCs w:val="24"/>
+        </w:rPr>
+        <w:t>e</w:t>
+      </w:r>
+      <w:r>
+        <w:rPr>
+          <w:sz w:val="24"/>
+          <w:szCs w:val="24"/>
+        </w:rPr>
+        <w:t xml:space="preserve"> a hardware, tak studenty a vzdělávající se jedince v technologických oborech.</w:t>
+      </w:r>
+    </w:p>
+    <w:p>
+      <w:pPr>
+        <w:rPr>
+          <w:sz w:val="24"/>
+          <w:szCs w:val="24"/>
+        </w:rPr>
+      </w:pPr>
+      <w:r>
+        <w:rPr>
+          <w:sz w:val="24"/>
+          <w:szCs w:val="24"/>
+        </w:rPr>
+        <w:t>Hlavní Funkce:</w:t>
+      </w:r>
+    </w:p>
+    <w:p>
+      <w:pPr>
+        <w:ind w:firstLine="708"/>
+        <w:rPr>
+          <w:sz w:val="24"/>
+          <w:szCs w:val="24"/>
+        </w:rPr>
+      </w:pPr>
+      <w:r>
+        <w:rPr>
+          <w:sz w:val="24"/>
+          <w:szCs w:val="24"/>
+        </w:rPr>
+        <w:t xml:space="preserve">Číselné Soustavy: Kalkulačka umožňuje převody mezi čtyřmi klíčovými číselnými </w:t>
+      </w:r>
+      <w:r>
+        <w:rPr>
+          <w:sz w:val="24"/>
+          <w:szCs w:val="24"/>
+        </w:rPr>
+        <w:t>soustavami</w:t>
+      </w:r>
+      <w:r>
+        <w:rPr>
+          <w:sz w:val="24"/>
+          <w:szCs w:val="24"/>
+        </w:rPr>
+        <w:t xml:space="preserve"> – hexadecimální</w:t>
+      </w:r>
+      <w:r>
+        <w:rPr>
+          <w:sz w:val="24"/>
+          <w:szCs w:val="24"/>
+        </w:rPr>
+        <w:t xml:space="preserve"> (HEX), desítkovou (DEC), osmičkovou (OCT), a binární (BIN). Uživatelé mohou snadno přepínat a provádět výpočty v rámci těchto soustav</w:t>
+      </w:r>
+      <w:r>
+        <w:rPr>
+          <w:sz w:val="24"/>
+          <w:szCs w:val="24"/>
+        </w:rPr>
+        <w:t>.</w:t>
+      </w:r>
+    </w:p>
+    <w:p>
+      <w:pPr>
+        <w:ind w:firstLine="708"/>
+        <w:rPr>
+          <w:sz w:val="24"/>
+          <w:szCs w:val="24"/>
+        </w:rPr>
+      </w:pPr>
+      <w:r>
+        <w:rPr>
+          <w:sz w:val="24"/>
+          <w:szCs w:val="24"/>
+        </w:rPr>
+        <w:t xml:space="preserve">Bitové Operace: Podpora bitových operací jako AND, OR, NOT, NAND, NOR, XOR je nezbytná pro </w:t>
+      </w:r>
+      <w:r>
+        <w:rPr>
+          <w:sz w:val="24"/>
+          <w:szCs w:val="24"/>
+        </w:rPr>
+        <w:t>nízko úrovňové</w:t>
+      </w:r>
+      <w:r>
+        <w:rPr>
+          <w:sz w:val="24"/>
+          <w:szCs w:val="24"/>
+        </w:rPr>
+        <w:t xml:space="preserve"> programování a manipulaci s bitovými maskami.</w:t>
+      </w:r>
+    </w:p>
+    <w:p>
+      <w:pPr>
+        <w:ind w:firstLine="708"/>
+        <w:rPr>
+          <w:sz w:val="24"/>
+          <w:szCs w:val="24"/>
+        </w:rPr>
+      </w:pPr>
+      <w:r>
+        <w:rPr>
+          <w:sz w:val="24"/>
+          <w:szCs w:val="24"/>
+        </w:rPr>
+        <w:t>Programátorské Výpočty: Pro práci s datovými typy ve Windows, je integrována podpora pro QWORD, DWORD, WORD a BYTE, což umožňuje programátorům snadno pracovat s různými velikostmi proměnných.</w:t>
+      </w:r>
+    </w:p>
+    <w:p>
+      <w:pPr>
+        <w:ind w:firstLine="708"/>
+        <w:rPr>
+          <w:sz w:val="24"/>
+          <w:szCs w:val="24"/>
+        </w:rPr>
+      </w:pPr>
+      <w:r>
+        <w:rPr>
+          <w:sz w:val="24"/>
+          <w:szCs w:val="24"/>
+        </w:rPr>
+        <w:t>Historie Výpočtů: Umožňuje uživatelům prohlížet historii jejich výpočtů, což je ideální pro kontrolu a dokumentaci práce.</w:t>
+      </w:r>
+    </w:p>
+    <w:p>
+      <w:pPr>
+        <w:pStyle w:val="Nadpis4"/>
+      </w:pPr>
+      <w:r>
+        <w:lastRenderedPageBreak/>
         <w:tab/>
-        <w:t>David popis návrhu</w:t>
-      </w:r>
-    </w:p>
-    <w:p>
-      <w:pPr>
-        <w:pStyle w:val="Nadpis4"/>
+      </w:r>
+      <w:r>
         <w:rPr>
           <w:color w:val="auto"/>
           <w:sz w:val="28"/>
           <w:szCs w:val="28"/>
         </w:rPr>
-      </w:pPr>
-      <w:r>
-        <w:rPr>
-          <w:sz w:val="28"/>
-          <w:szCs w:val="28"/>
-        </w:rPr>
-        <w:tab/>
-      </w:r>
-      <w:r>
-        <w:rPr>
-          <w:color w:val="auto"/>
-          <w:sz w:val="28"/>
-          <w:szCs w:val="28"/>
-        </w:rPr>
         <w:t>Testování</w:t>
       </w:r>
     </w:p>
@@ -2627,7 +2796,808 @@
           <w:sz w:val="24"/>
           <w:szCs w:val="24"/>
         </w:rPr>
-        <w:t>Popis testování</w:t>
+        <w:t>Rozhodl jsem se provést dva základní testy s maketou mé části kalkulačky:</w:t>
+      </w:r>
+    </w:p>
+    <w:p>
+      <w:pPr>
+        <w:pStyle w:val="Odstavecseseznamem"/>
+        <w:numPr>
+          <w:ilvl w:val="0"/>
+          <w:numId w:val="11"/>
+        </w:numPr>
+        <w:rPr>
+          <w:sz w:val="24"/>
+          <w:szCs w:val="24"/>
+        </w:rPr>
+      </w:pPr>
+      <w:r>
+        <w:rPr>
+          <w:sz w:val="24"/>
+          <w:szCs w:val="24"/>
+        </w:rPr>
+        <w:t>Test nalezení funkcí</w:t>
+      </w:r>
+    </w:p>
+    <w:p>
+      <w:pPr>
+        <w:pStyle w:val="Odstavecseseznamem"/>
+        <w:numPr>
+          <w:ilvl w:val="0"/>
+          <w:numId w:val="11"/>
+        </w:numPr>
+        <w:rPr>
+          <w:sz w:val="24"/>
+          <w:szCs w:val="24"/>
+        </w:rPr>
+      </w:pPr>
+      <w:r>
+        <w:rPr>
+          <w:sz w:val="24"/>
+          <w:szCs w:val="24"/>
+        </w:rPr>
+        <w:t>Test pochopení symbolů</w:t>
+      </w:r>
+    </w:p>
+    <w:p>
+      <w:pPr>
+        <w:ind w:left="708" w:firstLine="360"/>
+        <w:rPr>
+          <w:sz w:val="24"/>
+          <w:szCs w:val="24"/>
+        </w:rPr>
+      </w:pPr>
+      <w:r>
+        <w:rPr>
+          <w:sz w:val="24"/>
+          <w:szCs w:val="24"/>
+        </w:rPr>
+        <w:t>Test rychlosti výpočtu nebo test přesnosti chování aplikace v této fázi vývoje ještě nelze v naší kalkulačce testovat, takže jsme byli dost omezení v rámci testování. Jediná metrika tudíž byla přehlednost a pochopitelnost rozložení kalkulačky.</w:t>
+      </w:r>
+    </w:p>
+    <w:p>
+      <w:pPr>
+        <w:ind w:left="708" w:firstLine="708"/>
+        <w:rPr>
+          <w:sz w:val="24"/>
+          <w:szCs w:val="24"/>
+        </w:rPr>
+      </w:pPr>
+      <w:r>
+        <w:rPr>
+          <w:sz w:val="24"/>
+          <w:szCs w:val="24"/>
+        </w:rPr>
+        <w:t>Cílem těchto dvou testů bylo otestovat, zda je uživatelské rozhraní přívětivé a splnili jsme tak náš požadavek: vylepšení přehlednosti oproti konkurenčním aplikacím.</w:t>
+      </w:r>
+    </w:p>
+    <w:p>
+      <w:pPr>
+        <w:ind w:left="708" w:firstLine="708"/>
+        <w:rPr>
+          <w:sz w:val="24"/>
+          <w:szCs w:val="24"/>
+        </w:rPr>
+      </w:pPr>
+      <w:r>
+        <w:rPr>
+          <w:sz w:val="24"/>
+          <w:szCs w:val="24"/>
+        </w:rPr>
+        <w:t>V mé části dostali uživatelé za test najít následující tlačítka: vymazání, rovná se, logické operace, převod mezi soustavami a základní početní operace.</w:t>
+      </w:r>
+    </w:p>
+    <w:tbl>
+      <w:tblPr>
+        <w:tblStyle w:val="Mkatabulky"/>
+        <w:tblW w:w="0" w:type="auto"/>
+        <w:tblInd w:w="708" w:type="dxa"/>
+        <w:tblLook w:val="04A0" w:firstRow="1" w:lastRow="0" w:firstColumn="1" w:lastColumn="0" w:noHBand="0" w:noVBand="1"/>
+      </w:tblPr>
+      <w:tblGrid>
+        <w:gridCol w:w="1272"/>
+        <w:gridCol w:w="1151"/>
+        <w:gridCol w:w="889"/>
+        <w:gridCol w:w="1003"/>
+        <w:gridCol w:w="971"/>
+        <w:gridCol w:w="1003"/>
+        <w:gridCol w:w="1243"/>
+      </w:tblGrid>
+      <w:tr>
+        <w:trPr>
+          <w:trHeight w:val="1100"/>
+        </w:trPr>
+        <w:tc>
+          <w:tcPr>
+            <w:tcW w:w="1272" w:type="dxa"/>
+            <w:vAlign w:val="center"/>
+          </w:tcPr>
+          <w:p>
+            <w:pPr>
+              <w:rPr>
+                <w:sz w:val="24"/>
+                <w:szCs w:val="24"/>
+              </w:rPr>
+            </w:pPr>
+            <w:r>
+              <w:rPr>
+                <w:sz w:val="24"/>
+                <w:szCs w:val="24"/>
+              </w:rPr>
+              <w:t xml:space="preserve">  Uživatel  </w:t>
+            </w:r>
+          </w:p>
+        </w:tc>
+        <w:tc>
+          <w:tcPr>
+            <w:tcW w:w="873" w:type="dxa"/>
+            <w:vAlign w:val="center"/>
+          </w:tcPr>
+          <w:p>
+            <w:pPr>
+              <w:rPr>
+                <w:sz w:val="24"/>
+                <w:szCs w:val="24"/>
+              </w:rPr>
+            </w:pPr>
+            <w:r>
+              <w:rPr>
+                <w:sz w:val="24"/>
+                <w:szCs w:val="24"/>
+              </w:rPr>
+              <w:t xml:space="preserve"> Vymazání (</w:t>
+            </w:r>
+            <w:proofErr w:type="gramStart"/>
+            <w:r>
+              <w:rPr>
+                <w:sz w:val="24"/>
+                <w:szCs w:val="24"/>
+              </w:rPr>
+              <w:t xml:space="preserve">s)  </w:t>
+            </w:r>
+            <w:r>
+              <w:rPr>
+                <w:sz w:val="24"/>
+                <w:szCs w:val="24"/>
+              </w:rPr>
+              <w:t xml:space="preserve"> </w:t>
+            </w:r>
+            <w:proofErr w:type="gramEnd"/>
+            <w:r>
+              <w:rPr>
+                <w:sz w:val="24"/>
+                <w:szCs w:val="24"/>
+              </w:rPr>
+              <w:t xml:space="preserve">       </w:t>
+            </w:r>
+          </w:p>
+        </w:tc>
+        <w:tc>
+          <w:tcPr>
+            <w:tcW w:w="889" w:type="dxa"/>
+            <w:vAlign w:val="center"/>
+          </w:tcPr>
+          <w:p>
+            <w:pPr>
+              <w:rPr>
+                <w:sz w:val="24"/>
+                <w:szCs w:val="24"/>
+              </w:rPr>
+            </w:pPr>
+            <w:r>
+              <w:rPr>
+                <w:sz w:val="24"/>
+                <w:szCs w:val="24"/>
+              </w:rPr>
+              <w:t xml:space="preserve"> Rovná se (s) </w:t>
+            </w:r>
+          </w:p>
+        </w:tc>
+        <w:tc>
+          <w:tcPr>
+            <w:tcW w:w="1003" w:type="dxa"/>
+            <w:vAlign w:val="center"/>
+          </w:tcPr>
+          <w:p>
+            <w:pPr>
+              <w:rPr>
+                <w:sz w:val="24"/>
+                <w:szCs w:val="24"/>
+              </w:rPr>
+            </w:pPr>
+            <w:r>
+              <w:rPr>
+                <w:sz w:val="24"/>
+                <w:szCs w:val="24"/>
+              </w:rPr>
+              <w:t xml:space="preserve"> Log. operace (s) </w:t>
+            </w:r>
+          </w:p>
+        </w:tc>
+        <w:tc>
+          <w:tcPr>
+            <w:tcW w:w="971" w:type="dxa"/>
+            <w:vAlign w:val="center"/>
+          </w:tcPr>
+          <w:p>
+            <w:pPr>
+              <w:rPr>
+                <w:sz w:val="24"/>
+                <w:szCs w:val="24"/>
+              </w:rPr>
+            </w:pPr>
+            <w:r>
+              <w:rPr>
+                <w:sz w:val="24"/>
+                <w:szCs w:val="24"/>
+              </w:rPr>
+              <w:t xml:space="preserve"> Převod soustav (s) </w:t>
+            </w:r>
+          </w:p>
+        </w:tc>
+        <w:tc>
+          <w:tcPr>
+            <w:tcW w:w="1003" w:type="dxa"/>
+            <w:vAlign w:val="center"/>
+          </w:tcPr>
+          <w:p>
+            <w:pPr>
+              <w:rPr>
+                <w:sz w:val="24"/>
+                <w:szCs w:val="24"/>
+              </w:rPr>
+            </w:pPr>
+            <w:r>
+              <w:rPr>
+                <w:sz w:val="24"/>
+                <w:szCs w:val="24"/>
+              </w:rPr>
+              <w:t xml:space="preserve"> Početní operace (s) </w:t>
+            </w:r>
+          </w:p>
+        </w:tc>
+        <w:tc>
+          <w:tcPr>
+            <w:tcW w:w="1243" w:type="dxa"/>
+            <w:vAlign w:val="center"/>
+          </w:tcPr>
+          <w:p>
+            <w:pPr>
+              <w:rPr>
+                <w:sz w:val="24"/>
+                <w:szCs w:val="24"/>
+              </w:rPr>
+            </w:pPr>
+            <w:r>
+              <w:rPr>
+                <w:sz w:val="24"/>
+                <w:szCs w:val="24"/>
+              </w:rPr>
+              <w:t xml:space="preserve"> Pochopení vlastností tlačítek (%) </w:t>
+            </w:r>
+          </w:p>
+        </w:tc>
+      </w:tr>
+      <w:tr>
+        <w:trPr>
+          <w:trHeight w:val="468"/>
+        </w:trPr>
+        <w:tc>
+          <w:tcPr>
+            <w:tcW w:w="1272" w:type="dxa"/>
+            <w:vAlign w:val="center"/>
+          </w:tcPr>
+          <w:p>
+            <w:pPr>
+              <w:rPr>
+                <w:sz w:val="24"/>
+                <w:szCs w:val="24"/>
+              </w:rPr>
+            </w:pPr>
+            <w:r>
+              <w:rPr>
+                <w:sz w:val="24"/>
+                <w:szCs w:val="24"/>
+              </w:rPr>
+              <w:t xml:space="preserve"> Uživatel 1 </w:t>
+            </w:r>
+          </w:p>
+        </w:tc>
+        <w:tc>
+          <w:tcPr>
+            <w:tcW w:w="873" w:type="dxa"/>
+            <w:vAlign w:val="center"/>
+          </w:tcPr>
+          <w:p>
+            <w:pPr>
+              <w:rPr>
+                <w:sz w:val="24"/>
+                <w:szCs w:val="24"/>
+              </w:rPr>
+            </w:pPr>
+            <w:r>
+              <w:rPr>
+                <w:sz w:val="24"/>
+                <w:szCs w:val="24"/>
+              </w:rPr>
+              <w:t xml:space="preserve">      </w:t>
+            </w:r>
+            <w:r>
+              <w:rPr>
+                <w:sz w:val="24"/>
+                <w:szCs w:val="24"/>
+              </w:rPr>
+              <w:t>1 s</w:t>
+            </w:r>
+            <w:r>
+              <w:rPr>
+                <w:sz w:val="24"/>
+                <w:szCs w:val="24"/>
+              </w:rPr>
+              <w:t xml:space="preserve">                </w:t>
+            </w:r>
+          </w:p>
+        </w:tc>
+        <w:tc>
+          <w:tcPr>
+            <w:tcW w:w="889" w:type="dxa"/>
+            <w:vAlign w:val="center"/>
+          </w:tcPr>
+          <w:p>
+            <w:pPr>
+              <w:rPr>
+                <w:sz w:val="24"/>
+                <w:szCs w:val="24"/>
+              </w:rPr>
+            </w:pPr>
+            <w:r>
+              <w:rPr>
+                <w:sz w:val="24"/>
+                <w:szCs w:val="24"/>
+              </w:rPr>
+              <w:t xml:space="preserve">    </w:t>
+            </w:r>
+            <w:r>
+              <w:rPr>
+                <w:sz w:val="24"/>
+                <w:szCs w:val="24"/>
+              </w:rPr>
+              <w:t>1 s</w:t>
+            </w:r>
+            <w:r>
+              <w:rPr>
+                <w:sz w:val="24"/>
+                <w:szCs w:val="24"/>
+              </w:rPr>
+              <w:t xml:space="preserve">     </w:t>
+            </w:r>
+          </w:p>
+        </w:tc>
+        <w:tc>
+          <w:tcPr>
+            <w:tcW w:w="1003" w:type="dxa"/>
+            <w:vAlign w:val="center"/>
+          </w:tcPr>
+          <w:p>
+            <w:pPr>
+              <w:rPr>
+                <w:sz w:val="24"/>
+                <w:szCs w:val="24"/>
+              </w:rPr>
+            </w:pPr>
+            <w:r>
+              <w:rPr>
+                <w:sz w:val="24"/>
+                <w:szCs w:val="24"/>
+              </w:rPr>
+              <w:t xml:space="preserve">     </w:t>
+            </w:r>
+            <w:r>
+              <w:rPr>
+                <w:sz w:val="24"/>
+                <w:szCs w:val="24"/>
+              </w:rPr>
+              <w:t>2 s</w:t>
+            </w:r>
+            <w:r>
+              <w:rPr>
+                <w:sz w:val="24"/>
+                <w:szCs w:val="24"/>
+              </w:rPr>
+              <w:t xml:space="preserve">        </w:t>
+            </w:r>
+          </w:p>
+        </w:tc>
+        <w:tc>
+          <w:tcPr>
+            <w:tcW w:w="971" w:type="dxa"/>
+            <w:vAlign w:val="center"/>
+          </w:tcPr>
+          <w:p>
+            <w:pPr>
+              <w:rPr>
+                <w:sz w:val="24"/>
+                <w:szCs w:val="24"/>
+              </w:rPr>
+            </w:pPr>
+            <w:r>
+              <w:rPr>
+                <w:sz w:val="24"/>
+                <w:szCs w:val="24"/>
+              </w:rPr>
+              <w:t xml:space="preserve">    </w:t>
+            </w:r>
+            <w:r>
+              <w:rPr>
+                <w:sz w:val="24"/>
+                <w:szCs w:val="24"/>
+              </w:rPr>
+              <w:t xml:space="preserve"> 3 s</w:t>
+            </w:r>
+            <w:r>
+              <w:rPr>
+                <w:sz w:val="24"/>
+                <w:szCs w:val="24"/>
+              </w:rPr>
+              <w:t xml:space="preserve">         </w:t>
+            </w:r>
+          </w:p>
+        </w:tc>
+        <w:tc>
+          <w:tcPr>
+            <w:tcW w:w="1003" w:type="dxa"/>
+            <w:vAlign w:val="center"/>
+          </w:tcPr>
+          <w:p>
+            <w:pPr>
+              <w:rPr>
+                <w:sz w:val="24"/>
+                <w:szCs w:val="24"/>
+              </w:rPr>
+            </w:pPr>
+            <w:r>
+              <w:rPr>
+                <w:sz w:val="24"/>
+                <w:szCs w:val="24"/>
+              </w:rPr>
+              <w:t xml:space="preserve">     </w:t>
+            </w:r>
+            <w:r>
+              <w:rPr>
+                <w:sz w:val="24"/>
+                <w:szCs w:val="24"/>
+              </w:rPr>
+              <w:t>2 s</w:t>
+            </w:r>
+            <w:r>
+              <w:rPr>
+                <w:sz w:val="24"/>
+                <w:szCs w:val="24"/>
+              </w:rPr>
+              <w:t xml:space="preserve">           </w:t>
+            </w:r>
+          </w:p>
+        </w:tc>
+        <w:tc>
+          <w:tcPr>
+            <w:tcW w:w="1243" w:type="dxa"/>
+            <w:vAlign w:val="center"/>
+          </w:tcPr>
+          <w:p>
+            <w:pPr>
+              <w:rPr>
+                <w:sz w:val="24"/>
+                <w:szCs w:val="24"/>
+              </w:rPr>
+            </w:pPr>
+            <w:r>
+              <w:rPr>
+                <w:sz w:val="24"/>
+                <w:szCs w:val="24"/>
+              </w:rPr>
+              <w:t xml:space="preserve">    100 %</w:t>
+            </w:r>
+            <w:r>
+              <w:rPr>
+                <w:sz w:val="24"/>
+                <w:szCs w:val="24"/>
+              </w:rPr>
+              <w:t xml:space="preserve">                            </w:t>
+            </w:r>
+          </w:p>
+        </w:tc>
+      </w:tr>
+      <w:tr>
+        <w:trPr>
+          <w:trHeight w:val="587"/>
+        </w:trPr>
+        <w:tc>
+          <w:tcPr>
+            <w:tcW w:w="1272" w:type="dxa"/>
+            <w:vAlign w:val="center"/>
+          </w:tcPr>
+          <w:p>
+            <w:pPr>
+              <w:rPr>
+                <w:sz w:val="24"/>
+                <w:szCs w:val="24"/>
+              </w:rPr>
+            </w:pPr>
+            <w:r>
+              <w:rPr>
+                <w:sz w:val="24"/>
+                <w:szCs w:val="24"/>
+              </w:rPr>
+              <w:t xml:space="preserve"> Uživatel 2 </w:t>
+            </w:r>
+          </w:p>
+        </w:tc>
+        <w:tc>
+          <w:tcPr>
+            <w:tcW w:w="873" w:type="dxa"/>
+            <w:vAlign w:val="center"/>
+          </w:tcPr>
+          <w:p>
+            <w:pPr>
+              <w:rPr>
+                <w:sz w:val="24"/>
+                <w:szCs w:val="24"/>
+              </w:rPr>
+            </w:pPr>
+            <w:r>
+              <w:rPr>
+                <w:sz w:val="24"/>
+                <w:szCs w:val="24"/>
+              </w:rPr>
+              <w:t xml:space="preserve">       </w:t>
+            </w:r>
+            <w:r>
+              <w:rPr>
+                <w:sz w:val="24"/>
+                <w:szCs w:val="24"/>
+              </w:rPr>
+              <w:t>1 s</w:t>
+            </w:r>
+            <w:r>
+              <w:rPr>
+                <w:sz w:val="24"/>
+                <w:szCs w:val="24"/>
+              </w:rPr>
+              <w:t xml:space="preserve">                </w:t>
+            </w:r>
+          </w:p>
+        </w:tc>
+        <w:tc>
+          <w:tcPr>
+            <w:tcW w:w="889" w:type="dxa"/>
+            <w:vAlign w:val="center"/>
+          </w:tcPr>
+          <w:p>
+            <w:pPr>
+              <w:rPr>
+                <w:sz w:val="24"/>
+                <w:szCs w:val="24"/>
+              </w:rPr>
+            </w:pPr>
+            <w:r>
+              <w:rPr>
+                <w:sz w:val="24"/>
+                <w:szCs w:val="24"/>
+              </w:rPr>
+              <w:t xml:space="preserve">    </w:t>
+            </w:r>
+            <w:r>
+              <w:rPr>
+                <w:sz w:val="24"/>
+                <w:szCs w:val="24"/>
+              </w:rPr>
+              <w:t>1 s</w:t>
+            </w:r>
+            <w:r>
+              <w:rPr>
+                <w:sz w:val="24"/>
+                <w:szCs w:val="24"/>
+              </w:rPr>
+              <w:t xml:space="preserve">    </w:t>
+            </w:r>
+          </w:p>
+        </w:tc>
+        <w:tc>
+          <w:tcPr>
+            <w:tcW w:w="1003" w:type="dxa"/>
+            <w:vAlign w:val="center"/>
+          </w:tcPr>
+          <w:p>
+            <w:pPr>
+              <w:rPr>
+                <w:sz w:val="24"/>
+                <w:szCs w:val="24"/>
+              </w:rPr>
+            </w:pPr>
+            <w:r>
+              <w:rPr>
+                <w:sz w:val="24"/>
+                <w:szCs w:val="24"/>
+              </w:rPr>
+              <w:t xml:space="preserve">     </w:t>
+            </w:r>
+            <w:r>
+              <w:rPr>
+                <w:sz w:val="24"/>
+                <w:szCs w:val="24"/>
+              </w:rPr>
+              <w:t>3 s</w:t>
+            </w:r>
+            <w:r>
+              <w:rPr>
+                <w:sz w:val="24"/>
+                <w:szCs w:val="24"/>
+              </w:rPr>
+              <w:t xml:space="preserve">         </w:t>
+            </w:r>
+          </w:p>
+        </w:tc>
+        <w:tc>
+          <w:tcPr>
+            <w:tcW w:w="971" w:type="dxa"/>
+            <w:vAlign w:val="center"/>
+          </w:tcPr>
+          <w:p>
+            <w:pPr>
+              <w:rPr>
+                <w:sz w:val="24"/>
+                <w:szCs w:val="24"/>
+              </w:rPr>
+            </w:pPr>
+            <w:r>
+              <w:rPr>
+                <w:sz w:val="24"/>
+                <w:szCs w:val="24"/>
+              </w:rPr>
+              <w:t xml:space="preserve">     </w:t>
+            </w:r>
+            <w:r>
+              <w:rPr>
+                <w:sz w:val="24"/>
+                <w:szCs w:val="24"/>
+              </w:rPr>
+              <w:t>3 s</w:t>
+            </w:r>
+            <w:r>
+              <w:rPr>
+                <w:sz w:val="24"/>
+                <w:szCs w:val="24"/>
+              </w:rPr>
+              <w:t xml:space="preserve">         </w:t>
+            </w:r>
+          </w:p>
+        </w:tc>
+        <w:tc>
+          <w:tcPr>
+            <w:tcW w:w="1003" w:type="dxa"/>
+            <w:vAlign w:val="center"/>
+          </w:tcPr>
+          <w:p>
+            <w:pPr>
+              <w:rPr>
+                <w:sz w:val="24"/>
+                <w:szCs w:val="24"/>
+              </w:rPr>
+            </w:pPr>
+            <w:r>
+              <w:rPr>
+                <w:sz w:val="24"/>
+                <w:szCs w:val="24"/>
+              </w:rPr>
+              <w:t xml:space="preserve">     </w:t>
+            </w:r>
+            <w:r>
+              <w:rPr>
+                <w:sz w:val="24"/>
+                <w:szCs w:val="24"/>
+              </w:rPr>
+              <w:t>3 s</w:t>
+            </w:r>
+            <w:r>
+              <w:rPr>
+                <w:sz w:val="24"/>
+                <w:szCs w:val="24"/>
+              </w:rPr>
+              <w:t xml:space="preserve">             </w:t>
+            </w:r>
+          </w:p>
+        </w:tc>
+        <w:tc>
+          <w:tcPr>
+            <w:tcW w:w="1243" w:type="dxa"/>
+            <w:vAlign w:val="center"/>
+          </w:tcPr>
+          <w:p>
+            <w:pPr>
+              <w:rPr>
+                <w:sz w:val="24"/>
+                <w:szCs w:val="24"/>
+              </w:rPr>
+            </w:pPr>
+            <w:r>
+              <w:rPr>
+                <w:sz w:val="24"/>
+                <w:szCs w:val="24"/>
+              </w:rPr>
+              <w:t xml:space="preserve">     </w:t>
+            </w:r>
+            <w:r>
+              <w:rPr>
+                <w:sz w:val="24"/>
+                <w:szCs w:val="24"/>
+              </w:rPr>
+              <w:t xml:space="preserve"> 92 %</w:t>
+            </w:r>
+            <w:r>
+              <w:rPr>
+                <w:sz w:val="24"/>
+                <w:szCs w:val="24"/>
+              </w:rPr>
+              <w:t xml:space="preserve">                                </w:t>
+            </w:r>
+          </w:p>
+        </w:tc>
+      </w:tr>
+    </w:tbl>
+    <w:p>
+      <w:pPr>
+        <w:ind w:left="708"/>
+        <w:rPr>
+          <w:sz w:val="24"/>
+          <w:szCs w:val="24"/>
+        </w:rPr>
+      </w:pPr>
+    </w:p>
+    <w:p>
+      <w:pPr>
+        <w:ind w:left="708" w:firstLine="708"/>
+        <w:rPr>
+          <w:sz w:val="24"/>
+          <w:szCs w:val="24"/>
+        </w:rPr>
+      </w:pPr>
+      <w:r>
+        <w:rPr>
+          <w:sz w:val="24"/>
+          <w:szCs w:val="24"/>
+        </w:rPr>
+        <w:t>Všechny tlačítka nalezli uživatelé rychle, díky jejich rozložení, jedinou výjimkou byla funkce převádění mezi soustavami. V mé části kalkulačky je tato funkce u levého okraje, což je na druhé straně od okna, ve kterém probíhají výpočty, které je hlavním středem pozornosti uživatele. Rozhodli jsme se je ale na tomto místě nechat, jelikož chceme zachovat design všech částí kalkulačky podobný.</w:t>
+      </w:r>
+    </w:p>
+    <w:p>
+      <w:pPr>
+        <w:ind w:left="708" w:firstLine="708"/>
+        <w:rPr>
+          <w:sz w:val="24"/>
+          <w:szCs w:val="24"/>
+        </w:rPr>
+      </w:pPr>
+      <w:r>
+        <w:rPr>
+          <w:sz w:val="24"/>
+          <w:szCs w:val="24"/>
+        </w:rPr>
+        <w:t>Test pochopení symbolů se lišil podle uživatele provádějící test. Jeden z uživatelů byl student vysoké školy informatiky, všechny tlačítka tak pochopil, jelikož jsem se při jmenování tlačítek držel základní normy pojmenovávání tlačítek jako u konkurenčních aplikací. Druhý uživatel, který není v matematice a programování zběhlí, nepochopil název tlačítek pro práci s datovými typy, jelikož je tahle část kalkulačky ale zaměřená pro více konkrétní cílovou skupinu, nebral jsem tuto nepřesnost v zřetel.</w:t>
+      </w:r>
+    </w:p>
+    <w:p>
+      <w:pPr>
+        <w:rPr>
+          <w:sz w:val="24"/>
+          <w:szCs w:val="24"/>
+        </w:rPr>
+      </w:pPr>
+      <w:r>
+        <w:rPr>
+          <w:sz w:val="24"/>
+          <w:szCs w:val="24"/>
+        </w:rPr>
+        <w:br w:type="page"/>
       </w:r>
     </w:p>
     <w:p>
@@ -2685,6 +3655,95 @@
 <file path=word/numbering.xml><?xml version="1.0" encoding="utf-8"?>
 <w:numbering xmlns:wpc="http://schemas.microsoft.com/office/word/2010/wordprocessingCanvas" xmlns:cx="http://schemas.microsoft.com/office/drawing/2014/chartex" xmlns:cx1="http://schemas.microsoft.com/office/drawing/2015/9/8/chartex" xmlns:cx2="http://schemas.microsoft.com/office/drawing/2015/10/21/chartex" xmlns:cx3="http://schemas.microsoft.com/office/drawing/2016/5/9/chartex" xmlns:cx4="http://schemas.microsoft.com/office/drawing/2016/5/10/chartex" xmlns:cx5="http://schemas.microsoft.com/office/drawing/2016/5/11/chartex" xmlns:cx6="http://schemas.microsoft.com/office/drawing/2016/5/12/chartex" xmlns:cx7="http://schemas.microsoft.com/office/drawing/2016/5/13/chartex" xmlns:cx8="http://schemas.microsoft.com/office/drawing/2016/5/14/chartex" xmlns:mc="http://schemas.openxmlformats.org/markup-compatibility/2006" xmlns:aink="http://schemas.microsoft.com/office/drawing/2016/ink" xmlns:am3d="http://schemas.microsoft.com/office/drawing/2017/model3d" xmlns:o="urn:schemas-microsoft-com:office:office" xmlns:oel="http://schemas.microsoft.com/office/2019/extlst" xmlns:r="http://schemas.openxmlformats.org/officeDocument/2006/relationships" xmlns:m="http://schemas.openxmlformats.org/officeDocument/2006/math" xmlns:v="urn:schemas-microsoft-com:vml" xmlns:wp14="http://schemas.microsoft.com/office/word/2010/wordprocessingDrawing" xmlns:wp="http://schemas.openxmlformats.org/drawingml/2006/wordprocessingDrawing" xmlns:w10="urn:schemas-microsoft-com:office:word" xmlns:w="http://schemas.openxmlformats.org/wordprocessingml/2006/main" xmlns:w14="http://schemas.microsoft.com/office/word/2010/wordml" xmlns:w15="http://schemas.microsoft.com/office/word/2012/wordml" xmlns:w16cex="http://schemas.microsoft.com/office/word/2018/wordml/cex" xmlns:w16cid="http://schemas.microsoft.com/office/word/2016/wordml/cid" xmlns:w16="http://schemas.microsoft.com/office/word/2018/wordml" xmlns:w16sdtdh="http://schemas.microsoft.com/office/word/2020/wordml/sdtdatahash" xmlns:w16se="http://schemas.microsoft.com/office/word/2015/wordml/symex" xmlns:wpg="http://schemas.microsoft.com/office/word/2010/wordprocessingGroup" xmlns:wpi="http://schemas.microsoft.com/office/word/2010/wordprocessingInk" xmlns:wne="http://schemas.microsoft.com/office/word/2006/wordml" xmlns:wps="http://schemas.microsoft.com/office/word/2010/wordprocessingShape" mc:Ignorable="w14 w15 w16se w16cid w16 w16cex w16sdtdh wp14">
   <w:abstractNum w:abstractNumId="0" w15:restartNumberingAfterBreak="0">
+    <w:nsid w:val="006852DF"/>
+    <w:multiLevelType w:val="hybridMultilevel"/>
+    <w:tmpl w:val="CCF2D464"/>
+    <w:lvl w:ilvl="0" w:tplc="66960298">
+      <w:start w:val="1"/>
+      <w:numFmt w:val="decimal"/>
+      <w:lvlText w:val="%1)"/>
+      <w:lvlJc w:val="left"/>
+      <w:pPr>
+        <w:ind w:left="1068" w:hanging="360"/>
+      </w:pPr>
+      <w:rPr>
+        <w:rFonts w:hint="default"/>
+      </w:rPr>
+    </w:lvl>
+    <w:lvl w:ilvl="1" w:tplc="04050019" w:tentative="1">
+      <w:start w:val="1"/>
+      <w:numFmt w:val="lowerLetter"/>
+      <w:lvlText w:val="%2."/>
+      <w:lvlJc w:val="left"/>
+      <w:pPr>
+        <w:ind w:left="1788" w:hanging="360"/>
+      </w:pPr>
+    </w:lvl>
+    <w:lvl w:ilvl="2" w:tplc="0405001B" w:tentative="1">
+      <w:start w:val="1"/>
+      <w:numFmt w:val="lowerRoman"/>
+      <w:lvlText w:val="%3."/>
+      <w:lvlJc w:val="right"/>
+      <w:pPr>
+        <w:ind w:left="2508" w:hanging="180"/>
+      </w:pPr>
+    </w:lvl>
+    <w:lvl w:ilvl="3" w:tplc="0405000F" w:tentative="1">
+      <w:start w:val="1"/>
+      <w:numFmt w:val="decimal"/>
+      <w:lvlText w:val="%4."/>
+      <w:lvlJc w:val="left"/>
+      <w:pPr>
+        <w:ind w:left="3228" w:hanging="360"/>
+      </w:pPr>
+    </w:lvl>
+    <w:lvl w:ilvl="4" w:tplc="04050019" w:tentative="1">
+      <w:start w:val="1"/>
+      <w:numFmt w:val="lowerLetter"/>
+      <w:lvlText w:val="%5."/>
+      <w:lvlJc w:val="left"/>
+      <w:pPr>
+        <w:ind w:left="3948" w:hanging="360"/>
+      </w:pPr>
+    </w:lvl>
+    <w:lvl w:ilvl="5" w:tplc="0405001B" w:tentative="1">
+      <w:start w:val="1"/>
+      <w:numFmt w:val="lowerRoman"/>
+      <w:lvlText w:val="%6."/>
+      <w:lvlJc w:val="right"/>
+      <w:pPr>
+        <w:ind w:left="4668" w:hanging="180"/>
+      </w:pPr>
+    </w:lvl>
+    <w:lvl w:ilvl="6" w:tplc="0405000F" w:tentative="1">
+      <w:start w:val="1"/>
+      <w:numFmt w:val="decimal"/>
+      <w:lvlText w:val="%7."/>
+      <w:lvlJc w:val="left"/>
+      <w:pPr>
+        <w:ind w:left="5388" w:hanging="360"/>
+      </w:pPr>
+    </w:lvl>
+    <w:lvl w:ilvl="7" w:tplc="04050019" w:tentative="1">
+      <w:start w:val="1"/>
+      <w:numFmt w:val="lowerLetter"/>
+      <w:lvlText w:val="%8."/>
+      <w:lvlJc w:val="left"/>
+      <w:pPr>
+        <w:ind w:left="6108" w:hanging="360"/>
+      </w:pPr>
+    </w:lvl>
+    <w:lvl w:ilvl="8" w:tplc="0405001B" w:tentative="1">
+      <w:start w:val="1"/>
+      <w:numFmt w:val="lowerRoman"/>
+      <w:lvlText w:val="%9."/>
+      <w:lvlJc w:val="right"/>
+      <w:pPr>
+        <w:ind w:left="6828" w:hanging="180"/>
+      </w:pPr>
+    </w:lvl>
+  </w:abstractNum>
+  <w:abstractNum w:abstractNumId="1" w15:restartNumberingAfterBreak="0">
     <w:nsid w:val="0BDD5484"/>
     <w:multiLevelType w:val="hybridMultilevel"/>
     <w:tmpl w:val="F5E627D4"/>
@@ -2797,7 +3856,7 @@
       </w:rPr>
     </w:lvl>
   </w:abstractNum>
-  <w:abstractNum w:abstractNumId="1" w15:restartNumberingAfterBreak="0">
+  <w:abstractNum w:abstractNumId="2" w15:restartNumberingAfterBreak="0">
     <w:nsid w:val="0E5344DC"/>
     <w:multiLevelType w:val="hybridMultilevel"/>
     <w:tmpl w:val="F968AEFA"/>
@@ -2910,7 +3969,7 @@
       </w:rPr>
     </w:lvl>
   </w:abstractNum>
-  <w:abstractNum w:abstractNumId="2" w15:restartNumberingAfterBreak="0">
+  <w:abstractNum w:abstractNumId="3" w15:restartNumberingAfterBreak="0">
     <w:nsid w:val="142A3E36"/>
     <w:multiLevelType w:val="hybridMultilevel"/>
     <w:tmpl w:val="C54A49A0"/>
@@ -3023,7 +4082,7 @@
       </w:rPr>
     </w:lvl>
   </w:abstractNum>
-  <w:abstractNum w:abstractNumId="3" w15:restartNumberingAfterBreak="0">
+  <w:abstractNum w:abstractNumId="4" w15:restartNumberingAfterBreak="0">
     <w:nsid w:val="16834512"/>
     <w:multiLevelType w:val="hybridMultilevel"/>
     <w:tmpl w:val="1892EDC8"/>
@@ -3136,7 +4195,7 @@
       </w:rPr>
     </w:lvl>
   </w:abstractNum>
-  <w:abstractNum w:abstractNumId="4" w15:restartNumberingAfterBreak="0">
+  <w:abstractNum w:abstractNumId="5" w15:restartNumberingAfterBreak="0">
     <w:nsid w:val="1E4C019A"/>
     <w:multiLevelType w:val="hybridMultilevel"/>
     <w:tmpl w:val="216A3280"/>
@@ -3249,7 +4308,7 @@
       </w:rPr>
     </w:lvl>
   </w:abstractNum>
-  <w:abstractNum w:abstractNumId="5" w15:restartNumberingAfterBreak="0">
+  <w:abstractNum w:abstractNumId="6" w15:restartNumberingAfterBreak="0">
     <w:nsid w:val="2B0C33ED"/>
     <w:multiLevelType w:val="hybridMultilevel"/>
     <w:tmpl w:val="929622DE"/>
@@ -3362,7 +4421,96 @@
       </w:rPr>
     </w:lvl>
   </w:abstractNum>
-  <w:abstractNum w:abstractNumId="6" w15:restartNumberingAfterBreak="0">
+  <w:abstractNum w:abstractNumId="7" w15:restartNumberingAfterBreak="0">
+    <w:nsid w:val="2D7A4C91"/>
+    <w:multiLevelType w:val="hybridMultilevel"/>
+    <w:tmpl w:val="A650ECD6"/>
+    <w:lvl w:ilvl="0" w:tplc="43B0073A">
+      <w:start w:val="1"/>
+      <w:numFmt w:val="decimal"/>
+      <w:lvlText w:val="%1)"/>
+      <w:lvlJc w:val="left"/>
+      <w:pPr>
+        <w:ind w:left="1068" w:hanging="360"/>
+      </w:pPr>
+      <w:rPr>
+        <w:rFonts w:hint="default"/>
+      </w:rPr>
+    </w:lvl>
+    <w:lvl w:ilvl="1" w:tplc="04050019" w:tentative="1">
+      <w:start w:val="1"/>
+      <w:numFmt w:val="lowerLetter"/>
+      <w:lvlText w:val="%2."/>
+      <w:lvlJc w:val="left"/>
+      <w:pPr>
+        <w:ind w:left="1788" w:hanging="360"/>
+      </w:pPr>
+    </w:lvl>
+    <w:lvl w:ilvl="2" w:tplc="0405001B" w:tentative="1">
+      <w:start w:val="1"/>
+      <w:numFmt w:val="lowerRoman"/>
+      <w:lvlText w:val="%3."/>
+      <w:lvlJc w:val="right"/>
+      <w:pPr>
+        <w:ind w:left="2508" w:hanging="180"/>
+      </w:pPr>
+    </w:lvl>
+    <w:lvl w:ilvl="3" w:tplc="0405000F" w:tentative="1">
+      <w:start w:val="1"/>
+      <w:numFmt w:val="decimal"/>
+      <w:lvlText w:val="%4."/>
+      <w:lvlJc w:val="left"/>
+      <w:pPr>
+        <w:ind w:left="3228" w:hanging="360"/>
+      </w:pPr>
+    </w:lvl>
+    <w:lvl w:ilvl="4" w:tplc="04050019" w:tentative="1">
+      <w:start w:val="1"/>
+      <w:numFmt w:val="lowerLetter"/>
+      <w:lvlText w:val="%5."/>
+      <w:lvlJc w:val="left"/>
+      <w:pPr>
+        <w:ind w:left="3948" w:hanging="360"/>
+      </w:pPr>
+    </w:lvl>
+    <w:lvl w:ilvl="5" w:tplc="0405001B" w:tentative="1">
+      <w:start w:val="1"/>
+      <w:numFmt w:val="lowerRoman"/>
+      <w:lvlText w:val="%6."/>
+      <w:lvlJc w:val="right"/>
+      <w:pPr>
+        <w:ind w:left="4668" w:hanging="180"/>
+      </w:pPr>
+    </w:lvl>
+    <w:lvl w:ilvl="6" w:tplc="0405000F" w:tentative="1">
+      <w:start w:val="1"/>
+      <w:numFmt w:val="decimal"/>
+      <w:lvlText w:val="%7."/>
+      <w:lvlJc w:val="left"/>
+      <w:pPr>
+        <w:ind w:left="5388" w:hanging="360"/>
+      </w:pPr>
+    </w:lvl>
+    <w:lvl w:ilvl="7" w:tplc="04050019" w:tentative="1">
+      <w:start w:val="1"/>
+      <w:numFmt w:val="lowerLetter"/>
+      <w:lvlText w:val="%8."/>
+      <w:lvlJc w:val="left"/>
+      <w:pPr>
+        <w:ind w:left="6108" w:hanging="360"/>
+      </w:pPr>
+    </w:lvl>
+    <w:lvl w:ilvl="8" w:tplc="0405001B" w:tentative="1">
+      <w:start w:val="1"/>
+      <w:numFmt w:val="lowerRoman"/>
+      <w:lvlText w:val="%9."/>
+      <w:lvlJc w:val="right"/>
+      <w:pPr>
+        <w:ind w:left="6828" w:hanging="180"/>
+      </w:pPr>
+    </w:lvl>
+  </w:abstractNum>
+  <w:abstractNum w:abstractNumId="8" w15:restartNumberingAfterBreak="0">
     <w:nsid w:val="59500C86"/>
     <w:multiLevelType w:val="hybridMultilevel"/>
     <w:tmpl w:val="0B62EC80"/>
@@ -3475,7 +4623,7 @@
       </w:rPr>
     </w:lvl>
   </w:abstractNum>
-  <w:abstractNum w:abstractNumId="7" w15:restartNumberingAfterBreak="0">
+  <w:abstractNum w:abstractNumId="9" w15:restartNumberingAfterBreak="0">
     <w:nsid w:val="65717941"/>
     <w:multiLevelType w:val="hybridMultilevel"/>
     <w:tmpl w:val="8DFA554A"/>
@@ -3588,7 +4736,7 @@
       </w:rPr>
     </w:lvl>
   </w:abstractNum>
-  <w:abstractNum w:abstractNumId="8" w15:restartNumberingAfterBreak="0">
+  <w:abstractNum w:abstractNumId="10" w15:restartNumberingAfterBreak="0">
     <w:nsid w:val="6E95276B"/>
     <w:multiLevelType w:val="hybridMultilevel"/>
     <w:tmpl w:val="BA5E3F98"/>
@@ -3674,7 +4822,7 @@
       </w:pPr>
     </w:lvl>
   </w:abstractNum>
-  <w:abstractNum w:abstractNumId="9" w15:restartNumberingAfterBreak="0">
+  <w:abstractNum w:abstractNumId="11" w15:restartNumberingAfterBreak="0">
     <w:nsid w:val="78827742"/>
     <w:multiLevelType w:val="hybridMultilevel"/>
     <w:tmpl w:val="5A3066C0"/>
@@ -3788,34 +4936,40 @@
     </w:lvl>
   </w:abstractNum>
   <w:num w:numId="1" w16cid:durableId="1950694274">
+    <w:abstractNumId w:val="6"/>
+  </w:num>
+  <w:num w:numId="2" w16cid:durableId="758253784">
+    <w:abstractNumId w:val="9"/>
+  </w:num>
+  <w:num w:numId="3" w16cid:durableId="623343984">
+    <w:abstractNumId w:val="4"/>
+  </w:num>
+  <w:num w:numId="4" w16cid:durableId="509224999">
     <w:abstractNumId w:val="5"/>
   </w:num>
-  <w:num w:numId="2" w16cid:durableId="758253784">
+  <w:num w:numId="5" w16cid:durableId="702629854">
+    <w:abstractNumId w:val="8"/>
+  </w:num>
+  <w:num w:numId="6" w16cid:durableId="1576625531">
+    <w:abstractNumId w:val="10"/>
+  </w:num>
+  <w:num w:numId="7" w16cid:durableId="328754619">
+    <w:abstractNumId w:val="11"/>
+  </w:num>
+  <w:num w:numId="8" w16cid:durableId="1837568591">
+    <w:abstractNumId w:val="2"/>
+  </w:num>
+  <w:num w:numId="9" w16cid:durableId="1260529252">
+    <w:abstractNumId w:val="1"/>
+  </w:num>
+  <w:num w:numId="10" w16cid:durableId="1377118894">
+    <w:abstractNumId w:val="3"/>
+  </w:num>
+  <w:num w:numId="11" w16cid:durableId="153647005">
     <w:abstractNumId w:val="7"/>
   </w:num>
-  <w:num w:numId="3" w16cid:durableId="623343984">
-    <w:abstractNumId w:val="3"/>
-  </w:num>
-  <w:num w:numId="4" w16cid:durableId="509224999">
-    <w:abstractNumId w:val="4"/>
-  </w:num>
-  <w:num w:numId="5" w16cid:durableId="702629854">
-    <w:abstractNumId w:val="6"/>
-  </w:num>
-  <w:num w:numId="6" w16cid:durableId="1576625531">
-    <w:abstractNumId w:val="8"/>
-  </w:num>
-  <w:num w:numId="7" w16cid:durableId="328754619">
-    <w:abstractNumId w:val="9"/>
-  </w:num>
-  <w:num w:numId="8" w16cid:durableId="1837568591">
-    <w:abstractNumId w:val="1"/>
-  </w:num>
-  <w:num w:numId="9" w16cid:durableId="1260529252">
+  <w:num w:numId="12" w16cid:durableId="349264943">
     <w:abstractNumId w:val="0"/>
-  </w:num>
-  <w:num w:numId="10" w16cid:durableId="1377118894">
-    <w:abstractNumId w:val="2"/>
   </w:num>
 </w:numbering>
 </file>
@@ -4437,6 +5591,25 @@
       <w:spacing w:after="0" w:line="240" w:lineRule="auto"/>
     </w:pPr>
   </w:style>
+  <w:style w:type="table" w:styleId="Mkatabulky">
+    <w:name w:val="Table Grid"/>
+    <w:basedOn w:val="Normlntabulka"/>
+    <w:uiPriority w:val="39"/>
+    <w:rsid w:val="00310868"/>
+    <w:pPr>
+      <w:spacing w:after="0" w:line="240" w:lineRule="auto"/>
+    </w:pPr>
+    <w:tblPr>
+      <w:tblBorders>
+        <w:top w:val="single" w:sz="4" w:space="0" w:color="auto"/>
+        <w:left w:val="single" w:sz="4" w:space="0" w:color="auto"/>
+        <w:bottom w:val="single" w:sz="4" w:space="0" w:color="auto"/>
+        <w:right w:val="single" w:sz="4" w:space="0" w:color="auto"/>
+        <w:insideH w:val="single" w:sz="4" w:space="0" w:color="auto"/>
+        <w:insideV w:val="single" w:sz="4" w:space="0" w:color="auto"/>
+      </w:tblBorders>
+    </w:tblPr>
+  </w:style>
 </w:styles>
 </file>
 

</xml_diff>